<commit_message>
Fixed other half of docs with spaces
</commit_message>
<xml_diff>
--- a/a_star_search.docx
+++ b/a_star_search.docx
@@ -46,27 +46,7 @@
           <w:shd w:val="clear" w:color="auto" w:fill="FFFFFF"/>
           <w:lang w:bidi="he-IL"/>
         </w:rPr>
-        <w:t xml:space="preserve">  It enjoys widespread use due to its performance and accuracy.  However, in practical travel routing systems, it is generally outperformed by algorithms which can preprocess the graph to attain better performance, although other work has found A* to be superior to other approaches.  It is an extension of </w:t>
-      </w:r>
-      <w:proofErr w:type="spellStart"/>
-      <w:r>
-        <w:rPr>
-          <w:rFonts w:eastAsia="Times New Roman" w:cstheme="minorHAnsi"/>
-          <w:color w:val="222222"/>
-          <w:shd w:val="clear" w:color="auto" w:fill="FFFFFF"/>
-          <w:lang w:bidi="he-IL"/>
-        </w:rPr>
-        <w:t>Edsger</w:t>
-      </w:r>
-      <w:proofErr w:type="spellEnd"/>
-      <w:r>
-        <w:rPr>
-          <w:rFonts w:eastAsia="Times New Roman" w:cstheme="minorHAnsi"/>
-          <w:color w:val="222222"/>
-          <w:shd w:val="clear" w:color="auto" w:fill="FFFFFF"/>
-          <w:lang w:bidi="he-IL"/>
-        </w:rPr>
-        <w:t xml:space="preserve"> Dijkstra’s 1959 algorithm.  A* achieves better performance by using heuristics to guide its search.</w:t>
+        <w:t xml:space="preserve">  It enjoys widespread use due to its performance and accuracy.  However, in practical travel routing systems, it is generally outperformed by algorithms which can preprocess the graph to attain better performance, although other work has found A* to be superior to other approaches.  It is an extension of Edsger Dijkstra’s 1959 algorithm.  A* achieves better performance by using heuristics to guide its search.</w:t>
       </w:r>
     </w:p>
     <w:p>
@@ -224,27 +204,7 @@
           <w:shd w:val="clear" w:color="auto" w:fill="FFFFFF"/>
           <w:lang w:bidi="he-IL"/>
         </w:rPr>
-        <w:t xml:space="preserve">At each iteration of its main loop, A* needs to determine which of its partial paths to expand into one or more longer paths. It does so </w:t>
-      </w:r>
-      <w:proofErr w:type="gramStart"/>
-      <w:r>
-        <w:rPr>
-          <w:rFonts w:eastAsia="Times New Roman" w:cstheme="minorHAnsi"/>
-          <w:color w:val="222222"/>
-          <w:shd w:val="clear" w:color="auto" w:fill="FFFFFF"/>
-          <w:lang w:bidi="he-IL"/>
-        </w:rPr>
-        <w:t>based</w:t>
-      </w:r>
-      <w:proofErr w:type="gramEnd"/>
-      <w:r>
-        <w:rPr>
-          <w:rFonts w:eastAsia="Times New Roman" w:cstheme="minorHAnsi"/>
-          <w:color w:val="222222"/>
-          <w:shd w:val="clear" w:color="auto" w:fill="FFFFFF"/>
-          <w:lang w:bidi="he-IL"/>
-        </w:rPr>
-        <w:t xml:space="preserve"> on an estimate of the cost (total weight) still to go to the goal node. Specifically, A* selects the path that minimizes</w:t>
+        <w:t>At each iteration of its main loop, A* needs to determine which of its partial paths to expand into one or more longer paths. It does so based on an estimate of the cost (total weight) still to go to the goal node. Specifically, A* selects the path that minimizes</w:t>
       </w:r>
     </w:p>
     <w:p>
@@ -431,17 +391,7 @@
           <w:shd w:val="clear" w:color="auto" w:fill="FFFFFF"/>
           <w:lang w:bidi="he-IL"/>
         </w:rPr>
-        <w:t xml:space="preserve">) is the cost of the path from the start node </w:t>
-      </w:r>
-      <w:proofErr w:type="spellStart"/>
-      <w:r>
-        <w:rPr>
-          <w:rFonts w:eastAsia="Times New Roman" w:cstheme="minorHAnsi"/>
-          <w:color w:val="222222"/>
-          <w:shd w:val="clear" w:color="auto" w:fill="FFFFFF"/>
-          <w:lang w:bidi="he-IL"/>
-        </w:rPr>
-        <w:t>to </w:t>
+        <w:t>) is the cost of the path from the start node to </w:t>
       </w:r>
       <w:r>
         <w:rPr>
@@ -454,7 +404,6 @@
         </w:rPr>
         <w:t>n</w:t>
       </w:r>
-      <w:proofErr w:type="spellEnd"/>
       <w:r>
         <w:rPr>
           <w:rFonts w:eastAsia="Times New Roman" w:cstheme="minorHAnsi"/>
@@ -788,30 +737,7 @@
           <w:szCs w:val="21"/>
           <w:lang w:bidi="he-IL"/>
         </w:rPr>
-        <w:t xml:space="preserve">    </w:t>
-      </w:r>
-      <w:proofErr w:type="spellStart"/>
-      <w:proofErr w:type="gramStart"/>
-      <w:r>
-        <w:rPr>
-          <w:rFonts w:ascii="Courier New" w:eastAsia="Times New Roman" w:hAnsi="Courier New" w:cs="Courier New"/>
-          <w:color w:val="000000"/>
-          <w:sz w:val="21"/>
-          <w:szCs w:val="21"/>
-          <w:lang w:bidi="he-IL"/>
-        </w:rPr>
-        <w:t>closedSet</w:t>
-      </w:r>
-      <w:proofErr w:type="spellEnd"/>
-      <w:r>
-        <w:rPr>
-          <w:rFonts w:ascii="Courier New" w:eastAsia="Times New Roman" w:hAnsi="Courier New" w:cs="Courier New"/>
-          <w:color w:val="000000"/>
-          <w:sz w:val="21"/>
-          <w:szCs w:val="21"/>
-          <w:lang w:bidi="he-IL"/>
-        </w:rPr>
-        <w:t xml:space="preserve"> </w:t>
+        <w:t xml:space="preserve">    closedSet </w:t>
       </w:r>
       <w:r>
         <w:rPr>
@@ -821,18 +747,7 @@
           <w:szCs w:val="21"/>
           <w:lang w:bidi="he-IL"/>
         </w:rPr>
-        <w:t>:</w:t>
-      </w:r>
-      <w:proofErr w:type="gramEnd"/>
-      <w:r>
-        <w:rPr>
-          <w:rFonts w:ascii="Courier New" w:eastAsia="Times New Roman" w:hAnsi="Courier New" w:cs="Courier New"/>
-          <w:color w:val="666666"/>
-          <w:sz w:val="21"/>
-          <w:szCs w:val="21"/>
-          <w:lang w:bidi="he-IL"/>
-        </w:rPr>
-        <w:t>=</w:t>
+        <w:t>:=</w:t>
       </w:r>
       <w:r>
         <w:rPr>
@@ -1028,30 +943,7 @@
           <w:szCs w:val="21"/>
           <w:lang w:bidi="he-IL"/>
         </w:rPr>
-        <w:t xml:space="preserve">    </w:t>
-      </w:r>
-      <w:proofErr w:type="spellStart"/>
-      <w:proofErr w:type="gramStart"/>
-      <w:r>
-        <w:rPr>
-          <w:rFonts w:ascii="Courier New" w:eastAsia="Times New Roman" w:hAnsi="Courier New" w:cs="Courier New"/>
-          <w:color w:val="000000"/>
-          <w:sz w:val="21"/>
-          <w:szCs w:val="21"/>
-          <w:lang w:bidi="he-IL"/>
-        </w:rPr>
-        <w:t>openSet</w:t>
-      </w:r>
-      <w:proofErr w:type="spellEnd"/>
-      <w:r>
-        <w:rPr>
-          <w:rFonts w:ascii="Courier New" w:eastAsia="Times New Roman" w:hAnsi="Courier New" w:cs="Courier New"/>
-          <w:color w:val="000000"/>
-          <w:sz w:val="21"/>
-          <w:szCs w:val="21"/>
-          <w:lang w:bidi="he-IL"/>
-        </w:rPr>
-        <w:t xml:space="preserve"> </w:t>
+        <w:t xml:space="preserve">    openSet </w:t>
       </w:r>
       <w:r>
         <w:rPr>
@@ -1061,18 +953,7 @@
           <w:szCs w:val="21"/>
           <w:lang w:bidi="he-IL"/>
         </w:rPr>
-        <w:t>:</w:t>
-      </w:r>
-      <w:proofErr w:type="gramEnd"/>
-      <w:r>
-        <w:rPr>
-          <w:rFonts w:ascii="Courier New" w:eastAsia="Times New Roman" w:hAnsi="Courier New" w:cs="Courier New"/>
-          <w:color w:val="666666"/>
-          <w:sz w:val="21"/>
-          <w:szCs w:val="21"/>
-          <w:lang w:bidi="he-IL"/>
-        </w:rPr>
-        <w:t>=</w:t>
+        <w:t>:=</w:t>
       </w:r>
       <w:r>
         <w:rPr>
@@ -1228,33 +1109,7 @@
           <w:szCs w:val="21"/>
           <w:lang w:bidi="he-IL"/>
         </w:rPr>
-        <w:t xml:space="preserve">// If a node can be reached from many nodes, </w:t>
-      </w:r>
-      <w:proofErr w:type="spellStart"/>
-      <w:r>
-        <w:rPr>
-          <w:rFonts w:ascii="Courier New" w:eastAsia="Times New Roman" w:hAnsi="Courier New" w:cs="Courier New"/>
-          <w:i/>
-          <w:iCs/>
-          <w:color w:val="408080"/>
-          <w:sz w:val="21"/>
-          <w:szCs w:val="21"/>
-          <w:lang w:bidi="he-IL"/>
-        </w:rPr>
-        <w:t>cameFrom</w:t>
-      </w:r>
-      <w:proofErr w:type="spellEnd"/>
-      <w:r>
-        <w:rPr>
-          <w:rFonts w:ascii="Courier New" w:eastAsia="Times New Roman" w:hAnsi="Courier New" w:cs="Courier New"/>
-          <w:i/>
-          <w:iCs/>
-          <w:color w:val="408080"/>
-          <w:sz w:val="21"/>
-          <w:szCs w:val="21"/>
-          <w:lang w:bidi="he-IL"/>
-        </w:rPr>
-        <w:t xml:space="preserve"> will eventually contain the</w:t>
+        <w:t>// If a node can be reached from many nodes, cameFrom will eventually contain the</w:t>
       </w:r>
     </w:p>
     <w:p>
@@ -1346,30 +1201,7 @@
           <w:szCs w:val="21"/>
           <w:lang w:bidi="he-IL"/>
         </w:rPr>
-        <w:t xml:space="preserve">    </w:t>
-      </w:r>
-      <w:proofErr w:type="spellStart"/>
-      <w:proofErr w:type="gramStart"/>
-      <w:r>
-        <w:rPr>
-          <w:rFonts w:ascii="Courier New" w:eastAsia="Times New Roman" w:hAnsi="Courier New" w:cs="Courier New"/>
-          <w:color w:val="000000"/>
-          <w:sz w:val="21"/>
-          <w:szCs w:val="21"/>
-          <w:lang w:bidi="he-IL"/>
-        </w:rPr>
-        <w:t>cameFrom</w:t>
-      </w:r>
-      <w:proofErr w:type="spellEnd"/>
-      <w:r>
-        <w:rPr>
-          <w:rFonts w:ascii="Courier New" w:eastAsia="Times New Roman" w:hAnsi="Courier New" w:cs="Courier New"/>
-          <w:color w:val="000000"/>
-          <w:sz w:val="21"/>
-          <w:szCs w:val="21"/>
-          <w:lang w:bidi="he-IL"/>
-        </w:rPr>
-        <w:t xml:space="preserve"> </w:t>
+        <w:t xml:space="preserve">    cameFrom </w:t>
       </w:r>
       <w:r>
         <w:rPr>
@@ -1379,18 +1211,7 @@
           <w:szCs w:val="21"/>
           <w:lang w:bidi="he-IL"/>
         </w:rPr>
-        <w:t>:</w:t>
-      </w:r>
-      <w:proofErr w:type="gramEnd"/>
-      <w:r>
-        <w:rPr>
-          <w:rFonts w:ascii="Courier New" w:eastAsia="Times New Roman" w:hAnsi="Courier New" w:cs="Courier New"/>
-          <w:color w:val="666666"/>
-          <w:sz w:val="21"/>
-          <w:szCs w:val="21"/>
-          <w:lang w:bidi="he-IL"/>
-        </w:rPr>
-        <w:t>=</w:t>
+        <w:t>:=</w:t>
       </w:r>
       <w:r>
         <w:rPr>
@@ -1522,30 +1343,7 @@
           <w:szCs w:val="21"/>
           <w:lang w:bidi="he-IL"/>
         </w:rPr>
-        <w:t xml:space="preserve">    </w:t>
-      </w:r>
-      <w:proofErr w:type="spellStart"/>
-      <w:proofErr w:type="gramStart"/>
-      <w:r>
-        <w:rPr>
-          <w:rFonts w:ascii="Courier New" w:eastAsia="Times New Roman" w:hAnsi="Courier New" w:cs="Courier New"/>
-          <w:color w:val="000000"/>
-          <w:sz w:val="21"/>
-          <w:szCs w:val="21"/>
-          <w:lang w:bidi="he-IL"/>
-        </w:rPr>
-        <w:t>gScore</w:t>
-      </w:r>
-      <w:proofErr w:type="spellEnd"/>
-      <w:r>
-        <w:rPr>
-          <w:rFonts w:ascii="Courier New" w:eastAsia="Times New Roman" w:hAnsi="Courier New" w:cs="Courier New"/>
-          <w:color w:val="000000"/>
-          <w:sz w:val="21"/>
-          <w:szCs w:val="21"/>
-          <w:lang w:bidi="he-IL"/>
-        </w:rPr>
-        <w:t xml:space="preserve"> </w:t>
+        <w:t xml:space="preserve">    gScore </w:t>
       </w:r>
       <w:r>
         <w:rPr>
@@ -1555,18 +1353,7 @@
           <w:szCs w:val="21"/>
           <w:lang w:bidi="he-IL"/>
         </w:rPr>
-        <w:t>:</w:t>
-      </w:r>
-      <w:proofErr w:type="gramEnd"/>
-      <w:r>
-        <w:rPr>
-          <w:rFonts w:ascii="Courier New" w:eastAsia="Times New Roman" w:hAnsi="Courier New" w:cs="Courier New"/>
-          <w:color w:val="666666"/>
-          <w:sz w:val="21"/>
-          <w:szCs w:val="21"/>
-          <w:lang w:bidi="he-IL"/>
-        </w:rPr>
-        <w:t>=</w:t>
+        <w:t>:=</w:t>
       </w:r>
       <w:r>
         <w:rPr>
@@ -1762,40 +1549,7 @@
           <w:szCs w:val="21"/>
           <w:lang w:bidi="he-IL"/>
         </w:rPr>
-        <w:t xml:space="preserve">    </w:t>
-      </w:r>
-      <w:proofErr w:type="spellStart"/>
-      <w:r>
-        <w:rPr>
-          <w:rFonts w:ascii="Courier New" w:eastAsia="Times New Roman" w:hAnsi="Courier New" w:cs="Courier New"/>
-          <w:color w:val="000000"/>
-          <w:sz w:val="21"/>
-          <w:szCs w:val="21"/>
-          <w:lang w:bidi="he-IL"/>
-        </w:rPr>
-        <w:t>gScore</w:t>
-      </w:r>
-      <w:proofErr w:type="spellEnd"/>
-      <w:r>
-        <w:rPr>
-          <w:rFonts w:ascii="Courier New" w:eastAsia="Times New Roman" w:hAnsi="Courier New" w:cs="Courier New"/>
-          <w:color w:val="000000"/>
-          <w:sz w:val="21"/>
-          <w:szCs w:val="21"/>
-          <w:lang w:bidi="he-IL"/>
-        </w:rPr>
-        <w:t>[start</w:t>
-      </w:r>
-      <w:proofErr w:type="gramStart"/>
-      <w:r>
-        <w:rPr>
-          <w:rFonts w:ascii="Courier New" w:eastAsia="Times New Roman" w:hAnsi="Courier New" w:cs="Courier New"/>
-          <w:color w:val="000000"/>
-          <w:sz w:val="21"/>
-          <w:szCs w:val="21"/>
-          <w:lang w:bidi="he-IL"/>
-        </w:rPr>
-        <w:t xml:space="preserve">] </w:t>
+        <w:t xml:space="preserve">    gScore[start] </w:t>
       </w:r>
       <w:r>
         <w:rPr>
@@ -1805,18 +1559,7 @@
           <w:szCs w:val="21"/>
           <w:lang w:bidi="he-IL"/>
         </w:rPr>
-        <w:t>:</w:t>
-      </w:r>
-      <w:proofErr w:type="gramEnd"/>
-      <w:r>
-        <w:rPr>
-          <w:rFonts w:ascii="Courier New" w:eastAsia="Times New Roman" w:hAnsi="Courier New" w:cs="Courier New"/>
-          <w:color w:val="666666"/>
-          <w:sz w:val="21"/>
-          <w:szCs w:val="21"/>
-          <w:lang w:bidi="he-IL"/>
-        </w:rPr>
-        <w:t>=</w:t>
+        <w:t>:=</w:t>
       </w:r>
       <w:r>
         <w:rPr>
@@ -2010,30 +1753,7 @@
           <w:szCs w:val="21"/>
           <w:lang w:bidi="he-IL"/>
         </w:rPr>
-        <w:t xml:space="preserve">    </w:t>
-      </w:r>
-      <w:proofErr w:type="spellStart"/>
-      <w:proofErr w:type="gramStart"/>
-      <w:r>
-        <w:rPr>
-          <w:rFonts w:ascii="Courier New" w:eastAsia="Times New Roman" w:hAnsi="Courier New" w:cs="Courier New"/>
-          <w:color w:val="000000"/>
-          <w:sz w:val="21"/>
-          <w:szCs w:val="21"/>
-          <w:lang w:bidi="he-IL"/>
-        </w:rPr>
-        <w:t>fScore</w:t>
-      </w:r>
-      <w:proofErr w:type="spellEnd"/>
-      <w:r>
-        <w:rPr>
-          <w:rFonts w:ascii="Courier New" w:eastAsia="Times New Roman" w:hAnsi="Courier New" w:cs="Courier New"/>
-          <w:color w:val="000000"/>
-          <w:sz w:val="21"/>
-          <w:szCs w:val="21"/>
-          <w:lang w:bidi="he-IL"/>
-        </w:rPr>
-        <w:t xml:space="preserve"> </w:t>
+        <w:t xml:space="preserve">    fScore </w:t>
       </w:r>
       <w:r>
         <w:rPr>
@@ -2043,18 +1763,7 @@
           <w:szCs w:val="21"/>
           <w:lang w:bidi="he-IL"/>
         </w:rPr>
-        <w:t>:</w:t>
-      </w:r>
-      <w:proofErr w:type="gramEnd"/>
-      <w:r>
-        <w:rPr>
-          <w:rFonts w:ascii="Courier New" w:eastAsia="Times New Roman" w:hAnsi="Courier New" w:cs="Courier New"/>
-          <w:color w:val="666666"/>
-          <w:sz w:val="21"/>
-          <w:szCs w:val="21"/>
-          <w:lang w:bidi="he-IL"/>
-        </w:rPr>
-        <w:t>=</w:t>
+        <w:t>:=</w:t>
       </w:r>
       <w:r>
         <w:rPr>
@@ -2250,40 +1959,7 @@
           <w:szCs w:val="21"/>
           <w:lang w:bidi="he-IL"/>
         </w:rPr>
-        <w:t xml:space="preserve">    </w:t>
-      </w:r>
-      <w:proofErr w:type="spellStart"/>
-      <w:r>
-        <w:rPr>
-          <w:rFonts w:ascii="Courier New" w:eastAsia="Times New Roman" w:hAnsi="Courier New" w:cs="Courier New"/>
-          <w:color w:val="000000"/>
-          <w:sz w:val="21"/>
-          <w:szCs w:val="21"/>
-          <w:lang w:bidi="he-IL"/>
-        </w:rPr>
-        <w:t>fScore</w:t>
-      </w:r>
-      <w:proofErr w:type="spellEnd"/>
-      <w:r>
-        <w:rPr>
-          <w:rFonts w:ascii="Courier New" w:eastAsia="Times New Roman" w:hAnsi="Courier New" w:cs="Courier New"/>
-          <w:color w:val="000000"/>
-          <w:sz w:val="21"/>
-          <w:szCs w:val="21"/>
-          <w:lang w:bidi="he-IL"/>
-        </w:rPr>
-        <w:t>[start</w:t>
-      </w:r>
-      <w:proofErr w:type="gramStart"/>
-      <w:r>
-        <w:rPr>
-          <w:rFonts w:ascii="Courier New" w:eastAsia="Times New Roman" w:hAnsi="Courier New" w:cs="Courier New"/>
-          <w:color w:val="000000"/>
-          <w:sz w:val="21"/>
-          <w:szCs w:val="21"/>
-          <w:lang w:bidi="he-IL"/>
-        </w:rPr>
-        <w:t xml:space="preserve">] </w:t>
+        <w:t xml:space="preserve">    fScore[start] </w:t>
       </w:r>
       <w:r>
         <w:rPr>
@@ -2293,50 +1969,17 @@
           <w:szCs w:val="21"/>
           <w:lang w:bidi="he-IL"/>
         </w:rPr>
-        <w:t>:</w:t>
-      </w:r>
-      <w:proofErr w:type="gramEnd"/>
-      <w:r>
-        <w:rPr>
-          <w:rFonts w:ascii="Courier New" w:eastAsia="Times New Roman" w:hAnsi="Courier New" w:cs="Courier New"/>
-          <w:color w:val="666666"/>
-          <w:sz w:val="21"/>
-          <w:szCs w:val="21"/>
-          <w:lang w:bidi="he-IL"/>
-        </w:rPr>
-        <w:t>=</w:t>
-      </w:r>
-      <w:r>
-        <w:rPr>
-          <w:rFonts w:ascii="Courier New" w:eastAsia="Times New Roman" w:hAnsi="Courier New" w:cs="Courier New"/>
-          <w:color w:val="000000"/>
-          <w:sz w:val="21"/>
-          <w:szCs w:val="21"/>
-          <w:lang w:bidi="he-IL"/>
-        </w:rPr>
-        <w:t xml:space="preserve"> </w:t>
-      </w:r>
-      <w:proofErr w:type="spellStart"/>
-      <w:r>
-        <w:rPr>
-          <w:rFonts w:ascii="Courier New" w:eastAsia="Times New Roman" w:hAnsi="Courier New" w:cs="Courier New"/>
-          <w:color w:val="000000"/>
-          <w:sz w:val="21"/>
-          <w:szCs w:val="21"/>
-          <w:lang w:bidi="he-IL"/>
-        </w:rPr>
-        <w:t>heuristic_cost_estimate</w:t>
-      </w:r>
-      <w:proofErr w:type="spellEnd"/>
-      <w:r>
-        <w:rPr>
-          <w:rFonts w:ascii="Courier New" w:eastAsia="Times New Roman" w:hAnsi="Courier New" w:cs="Courier New"/>
-          <w:color w:val="000000"/>
-          <w:sz w:val="21"/>
-          <w:szCs w:val="21"/>
-          <w:lang w:bidi="he-IL"/>
-        </w:rPr>
-        <w:t>(start</w:t>
+        <w:t>:=</w:t>
+      </w:r>
+      <w:r>
+        <w:rPr>
+          <w:rFonts w:ascii="Courier New" w:eastAsia="Times New Roman" w:hAnsi="Courier New" w:cs="Courier New"/>
+          <w:color w:val="000000"/>
+          <w:sz w:val="21"/>
+          <w:szCs w:val="21"/>
+          <w:lang w:bidi="he-IL"/>
+        </w:rPr>
+        <w:t xml:space="preserve"> heuristic_cost_estimate(start</w:t>
       </w:r>
       <w:r>
         <w:rPr>
@@ -2448,29 +2091,7 @@
           <w:szCs w:val="21"/>
           <w:lang w:bidi="he-IL"/>
         </w:rPr>
-        <w:t xml:space="preserve"> </w:t>
-      </w:r>
-      <w:proofErr w:type="spellStart"/>
-      <w:r>
-        <w:rPr>
-          <w:rFonts w:ascii="Courier New" w:eastAsia="Times New Roman" w:hAnsi="Courier New" w:cs="Courier New"/>
-          <w:color w:val="000000"/>
-          <w:sz w:val="21"/>
-          <w:szCs w:val="21"/>
-          <w:lang w:bidi="he-IL"/>
-        </w:rPr>
-        <w:t>openSet</w:t>
-      </w:r>
-      <w:proofErr w:type="spellEnd"/>
-      <w:r>
-        <w:rPr>
-          <w:rFonts w:ascii="Courier New" w:eastAsia="Times New Roman" w:hAnsi="Courier New" w:cs="Courier New"/>
-          <w:color w:val="000000"/>
-          <w:sz w:val="21"/>
-          <w:szCs w:val="21"/>
-          <w:lang w:bidi="he-IL"/>
-        </w:rPr>
-        <w:t xml:space="preserve"> </w:t>
+        <w:t xml:space="preserve"> openSet </w:t>
       </w:r>
       <w:r>
         <w:rPr>
@@ -2554,18 +2175,7 @@
           <w:szCs w:val="21"/>
           <w:lang w:bidi="he-IL"/>
         </w:rPr>
-        <w:t xml:space="preserve">        </w:t>
-      </w:r>
-      <w:proofErr w:type="gramStart"/>
-      <w:r>
-        <w:rPr>
-          <w:rFonts w:ascii="Courier New" w:eastAsia="Times New Roman" w:hAnsi="Courier New" w:cs="Courier New"/>
-          <w:color w:val="000000"/>
-          <w:sz w:val="21"/>
-          <w:szCs w:val="21"/>
-          <w:lang w:bidi="he-IL"/>
-        </w:rPr>
-        <w:t xml:space="preserve">current </w:t>
+        <w:t xml:space="preserve">        current </w:t>
       </w:r>
       <w:r>
         <w:rPr>
@@ -2575,18 +2185,7 @@
           <w:szCs w:val="21"/>
           <w:lang w:bidi="he-IL"/>
         </w:rPr>
-        <w:t>:</w:t>
-      </w:r>
-      <w:proofErr w:type="gramEnd"/>
-      <w:r>
-        <w:rPr>
-          <w:rFonts w:ascii="Courier New" w:eastAsia="Times New Roman" w:hAnsi="Courier New" w:cs="Courier New"/>
-          <w:color w:val="666666"/>
-          <w:sz w:val="21"/>
-          <w:szCs w:val="21"/>
-          <w:lang w:bidi="he-IL"/>
-        </w:rPr>
-        <w:t>=</w:t>
+        <w:t>:=</w:t>
       </w:r>
       <w:r>
         <w:rPr>
@@ -2618,51 +2217,7 @@
           <w:szCs w:val="21"/>
           <w:lang w:bidi="he-IL"/>
         </w:rPr>
-        <w:t xml:space="preserve"> </w:t>
-      </w:r>
-      <w:proofErr w:type="spellStart"/>
-      <w:r>
-        <w:rPr>
-          <w:rFonts w:ascii="Courier New" w:eastAsia="Times New Roman" w:hAnsi="Courier New" w:cs="Courier New"/>
-          <w:color w:val="000000"/>
-          <w:sz w:val="21"/>
-          <w:szCs w:val="21"/>
-          <w:lang w:bidi="he-IL"/>
-        </w:rPr>
-        <w:t>openSet</w:t>
-      </w:r>
-      <w:proofErr w:type="spellEnd"/>
-      <w:r>
-        <w:rPr>
-          <w:rFonts w:ascii="Courier New" w:eastAsia="Times New Roman" w:hAnsi="Courier New" w:cs="Courier New"/>
-          <w:color w:val="000000"/>
-          <w:sz w:val="21"/>
-          <w:szCs w:val="21"/>
-          <w:lang w:bidi="he-IL"/>
-        </w:rPr>
-        <w:t xml:space="preserve"> having the lowest </w:t>
-      </w:r>
-      <w:proofErr w:type="spellStart"/>
-      <w:r>
-        <w:rPr>
-          <w:rFonts w:ascii="Courier New" w:eastAsia="Times New Roman" w:hAnsi="Courier New" w:cs="Courier New"/>
-          <w:color w:val="000000"/>
-          <w:sz w:val="21"/>
-          <w:szCs w:val="21"/>
-          <w:lang w:bidi="he-IL"/>
-        </w:rPr>
-        <w:t>fScore</w:t>
-      </w:r>
-      <w:proofErr w:type="spellEnd"/>
-      <w:r>
-        <w:rPr>
-          <w:rFonts w:ascii="Courier New" w:eastAsia="Times New Roman" w:hAnsi="Courier New" w:cs="Courier New"/>
-          <w:color w:val="000000"/>
-          <w:sz w:val="21"/>
-          <w:szCs w:val="21"/>
-          <w:lang w:bidi="he-IL"/>
-        </w:rPr>
-        <w:t>[] value</w:t>
+        <w:t xml:space="preserve"> openSet having the lowest fScore[] value</w:t>
       </w:r>
     </w:p>
     <w:p>
@@ -2784,54 +2339,8 @@
           <w:szCs w:val="21"/>
           <w:lang w:bidi="he-IL"/>
         </w:rPr>
-        <w:t xml:space="preserve">            return </w:t>
-      </w:r>
-      <w:proofErr w:type="spellStart"/>
-      <w:r>
-        <w:rPr>
-          <w:rFonts w:ascii="Courier New" w:eastAsia="Times New Roman" w:hAnsi="Courier New" w:cs="Courier New"/>
-          <w:color w:val="000000"/>
-          <w:sz w:val="21"/>
-          <w:szCs w:val="21"/>
-          <w:lang w:bidi="he-IL"/>
-        </w:rPr>
-        <w:t>reconstruct_</w:t>
-      </w:r>
-      <w:proofErr w:type="gramStart"/>
-      <w:r>
-        <w:rPr>
-          <w:rFonts w:ascii="Courier New" w:eastAsia="Times New Roman" w:hAnsi="Courier New" w:cs="Courier New"/>
-          <w:color w:val="000000"/>
-          <w:sz w:val="21"/>
-          <w:szCs w:val="21"/>
-          <w:lang w:bidi="he-IL"/>
-        </w:rPr>
-        <w:t>path</w:t>
-      </w:r>
-      <w:proofErr w:type="spellEnd"/>
-      <w:r>
-        <w:rPr>
-          <w:rFonts w:ascii="Courier New" w:eastAsia="Times New Roman" w:hAnsi="Courier New" w:cs="Courier New"/>
-          <w:color w:val="000000"/>
-          <w:sz w:val="21"/>
-          <w:szCs w:val="21"/>
-          <w:lang w:bidi="he-IL"/>
-        </w:rPr>
-        <w:t>(</w:t>
-      </w:r>
-      <w:proofErr w:type="spellStart"/>
-      <w:proofErr w:type="gramEnd"/>
-      <w:r>
-        <w:rPr>
-          <w:rFonts w:ascii="Courier New" w:eastAsia="Times New Roman" w:hAnsi="Courier New" w:cs="Courier New"/>
-          <w:color w:val="000000"/>
-          <w:sz w:val="21"/>
-          <w:szCs w:val="21"/>
-          <w:lang w:bidi="he-IL"/>
-        </w:rPr>
-        <w:t>cameFrom</w:t>
-      </w:r>
-      <w:proofErr w:type="spellEnd"/>
+        <w:t xml:space="preserve">            return reconstruct_path(cameFrom</w:t>
+      </w:r>
       <w:r>
         <w:rPr>
           <w:rFonts w:ascii="Courier New" w:eastAsia="Times New Roman" w:hAnsi="Courier New" w:cs="Courier New"/>
@@ -2920,18 +2429,7 @@
           <w:szCs w:val="21"/>
           <w:lang w:bidi="he-IL"/>
         </w:rPr>
-        <w:t xml:space="preserve">        </w:t>
-      </w:r>
-      <w:proofErr w:type="spellStart"/>
-      <w:r>
-        <w:rPr>
-          <w:rFonts w:ascii="Courier New" w:eastAsia="Times New Roman" w:hAnsi="Courier New" w:cs="Courier New"/>
-          <w:color w:val="000000"/>
-          <w:sz w:val="21"/>
-          <w:szCs w:val="21"/>
-          <w:lang w:bidi="he-IL"/>
-        </w:rPr>
-        <w:t>openSet</w:t>
+        <w:t xml:space="preserve">        openSet</w:t>
       </w:r>
       <w:r>
         <w:rPr>
@@ -2951,18 +2449,7 @@
           <w:szCs w:val="21"/>
           <w:lang w:bidi="he-IL"/>
         </w:rPr>
-        <w:t>Remove</w:t>
-      </w:r>
-      <w:proofErr w:type="spellEnd"/>
-      <w:r>
-        <w:rPr>
-          <w:rFonts w:ascii="Courier New" w:eastAsia="Times New Roman" w:hAnsi="Courier New" w:cs="Courier New"/>
-          <w:color w:val="000000"/>
-          <w:sz w:val="21"/>
-          <w:szCs w:val="21"/>
-          <w:lang w:bidi="he-IL"/>
-        </w:rPr>
-        <w:t>(current)</w:t>
+        <w:t>Remove(current)</w:t>
       </w:r>
     </w:p>
     <w:p>
@@ -3002,18 +2489,7 @@
           <w:szCs w:val="21"/>
           <w:lang w:bidi="he-IL"/>
         </w:rPr>
-        <w:t xml:space="preserve">        </w:t>
-      </w:r>
-      <w:proofErr w:type="spellStart"/>
-      <w:r>
-        <w:rPr>
-          <w:rFonts w:ascii="Courier New" w:eastAsia="Times New Roman" w:hAnsi="Courier New" w:cs="Courier New"/>
-          <w:color w:val="000000"/>
-          <w:sz w:val="21"/>
-          <w:szCs w:val="21"/>
-          <w:lang w:bidi="he-IL"/>
-        </w:rPr>
-        <w:t>closedSet</w:t>
+        <w:t xml:space="preserve">        closedSet</w:t>
       </w:r>
       <w:r>
         <w:rPr>
@@ -3033,18 +2509,7 @@
           <w:szCs w:val="21"/>
           <w:lang w:bidi="he-IL"/>
         </w:rPr>
-        <w:t>Add</w:t>
-      </w:r>
-      <w:proofErr w:type="spellEnd"/>
-      <w:r>
-        <w:rPr>
-          <w:rFonts w:ascii="Courier New" w:eastAsia="Times New Roman" w:hAnsi="Courier New" w:cs="Courier New"/>
-          <w:color w:val="000000"/>
-          <w:sz w:val="21"/>
-          <w:szCs w:val="21"/>
-          <w:lang w:bidi="he-IL"/>
-        </w:rPr>
-        <w:t>(current)</w:t>
+        <w:t>Add(current)</w:t>
       </w:r>
     </w:p>
     <w:p>
@@ -3242,20 +2707,8 @@
           <w:szCs w:val="21"/>
           <w:lang w:bidi="he-IL"/>
         </w:rPr>
-        <w:t xml:space="preserve"> </w:t>
-      </w:r>
-      <w:proofErr w:type="spellStart"/>
-      <w:r>
-        <w:rPr>
-          <w:rFonts w:ascii="Courier New" w:eastAsia="Times New Roman" w:hAnsi="Courier New" w:cs="Courier New"/>
-          <w:color w:val="000000"/>
-          <w:sz w:val="21"/>
-          <w:szCs w:val="21"/>
-          <w:lang w:bidi="he-IL"/>
-        </w:rPr>
-        <w:t>closedSet</w:t>
-      </w:r>
-      <w:proofErr w:type="spellEnd"/>
+        <w:t xml:space="preserve"> closedSet</w:t>
+      </w:r>
     </w:p>
     <w:p>
       <w:pPr>
@@ -3474,20 +2927,8 @@
           <w:szCs w:val="21"/>
           <w:lang w:bidi="he-IL"/>
         </w:rPr>
-        <w:t xml:space="preserve"> </w:t>
-      </w:r>
-      <w:proofErr w:type="spellStart"/>
-      <w:r>
-        <w:rPr>
-          <w:rFonts w:ascii="Courier New" w:eastAsia="Times New Roman" w:hAnsi="Courier New" w:cs="Courier New"/>
-          <w:color w:val="000000"/>
-          <w:sz w:val="21"/>
-          <w:szCs w:val="21"/>
-          <w:lang w:bidi="he-IL"/>
-        </w:rPr>
-        <w:t>openSet</w:t>
-      </w:r>
-      <w:proofErr w:type="spellEnd"/>
+        <w:t xml:space="preserve"> openSet</w:t>
+      </w:r>
       <w:r>
         <w:rPr>
           <w:rFonts w:ascii="Courier New" w:eastAsia="Times New Roman" w:hAnsi="Courier New" w:cs="Courier New"/>
@@ -3548,18 +2989,7 @@
           <w:szCs w:val="21"/>
           <w:lang w:bidi="he-IL"/>
         </w:rPr>
-        <w:t xml:space="preserve">                </w:t>
-      </w:r>
-      <w:proofErr w:type="spellStart"/>
-      <w:r>
-        <w:rPr>
-          <w:rFonts w:ascii="Courier New" w:eastAsia="Times New Roman" w:hAnsi="Courier New" w:cs="Courier New"/>
-          <w:color w:val="000000"/>
-          <w:sz w:val="21"/>
-          <w:szCs w:val="21"/>
-          <w:lang w:bidi="he-IL"/>
-        </w:rPr>
-        <w:t>openSet</w:t>
+        <w:t xml:space="preserve">                openSet</w:t>
       </w:r>
       <w:r>
         <w:rPr>
@@ -3579,18 +3009,7 @@
           <w:szCs w:val="21"/>
           <w:lang w:bidi="he-IL"/>
         </w:rPr>
-        <w:t>Add</w:t>
-      </w:r>
-      <w:proofErr w:type="spellEnd"/>
-      <w:r>
-        <w:rPr>
-          <w:rFonts w:ascii="Courier New" w:eastAsia="Times New Roman" w:hAnsi="Courier New" w:cs="Courier New"/>
-          <w:color w:val="000000"/>
-          <w:sz w:val="21"/>
-          <w:szCs w:val="21"/>
-          <w:lang w:bidi="he-IL"/>
-        </w:rPr>
-        <w:t>(neighbor)</w:t>
+        <w:t>Add(neighbor)</w:t>
       </w:r>
     </w:p>
     <w:p>
@@ -3734,33 +3153,7 @@
           <w:szCs w:val="21"/>
           <w:lang w:bidi="he-IL"/>
         </w:rPr>
-        <w:t>//the "</w:t>
-      </w:r>
-      <w:proofErr w:type="spellStart"/>
-      <w:r>
-        <w:rPr>
-          <w:rFonts w:ascii="Courier New" w:eastAsia="Times New Roman" w:hAnsi="Courier New" w:cs="Courier New"/>
-          <w:i/>
-          <w:iCs/>
-          <w:color w:val="408080"/>
-          <w:sz w:val="21"/>
-          <w:szCs w:val="21"/>
-          <w:lang w:bidi="he-IL"/>
-        </w:rPr>
-        <w:t>dist_between</w:t>
-      </w:r>
-      <w:proofErr w:type="spellEnd"/>
-      <w:r>
-        <w:rPr>
-          <w:rFonts w:ascii="Courier New" w:eastAsia="Times New Roman" w:hAnsi="Courier New" w:cs="Courier New"/>
-          <w:i/>
-          <w:iCs/>
-          <w:color w:val="408080"/>
-          <w:sz w:val="21"/>
-          <w:szCs w:val="21"/>
-          <w:lang w:bidi="he-IL"/>
-        </w:rPr>
-        <w:t>" function may vary as per the solution requirements.</w:t>
+        <w:t>//the "dist_between" function may vary as per the solution requirements.</w:t>
       </w:r>
     </w:p>
     <w:p>
@@ -3800,40 +3193,7 @@
           <w:szCs w:val="21"/>
           <w:lang w:bidi="he-IL"/>
         </w:rPr>
-        <w:t xml:space="preserve">            </w:t>
-      </w:r>
-      <w:proofErr w:type="spellStart"/>
-      <w:r>
-        <w:rPr>
-          <w:rFonts w:ascii="Courier New" w:eastAsia="Times New Roman" w:hAnsi="Courier New" w:cs="Courier New"/>
-          <w:color w:val="000000"/>
-          <w:sz w:val="21"/>
-          <w:szCs w:val="21"/>
-          <w:lang w:bidi="he-IL"/>
-        </w:rPr>
-        <w:t>tentative_</w:t>
-      </w:r>
-      <w:proofErr w:type="gramStart"/>
-      <w:r>
-        <w:rPr>
-          <w:rFonts w:ascii="Courier New" w:eastAsia="Times New Roman" w:hAnsi="Courier New" w:cs="Courier New"/>
-          <w:color w:val="000000"/>
-          <w:sz w:val="21"/>
-          <w:szCs w:val="21"/>
-          <w:lang w:bidi="he-IL"/>
-        </w:rPr>
-        <w:t>gScore</w:t>
-      </w:r>
-      <w:proofErr w:type="spellEnd"/>
-      <w:r>
-        <w:rPr>
-          <w:rFonts w:ascii="Courier New" w:eastAsia="Times New Roman" w:hAnsi="Courier New" w:cs="Courier New"/>
-          <w:color w:val="000000"/>
-          <w:sz w:val="21"/>
-          <w:szCs w:val="21"/>
-          <w:lang w:bidi="he-IL"/>
-        </w:rPr>
-        <w:t xml:space="preserve"> </w:t>
+        <w:t xml:space="preserve">            tentative_gScore </w:t>
       </w:r>
       <w:r>
         <w:rPr>
@@ -3843,9 +3203,18 @@
           <w:szCs w:val="21"/>
           <w:lang w:bidi="he-IL"/>
         </w:rPr>
-        <w:t>:</w:t>
-      </w:r>
-      <w:proofErr w:type="gramEnd"/>
+        <w:t>:=</w:t>
+      </w:r>
+      <w:r>
+        <w:rPr>
+          <w:rFonts w:ascii="Courier New" w:eastAsia="Times New Roman" w:hAnsi="Courier New" w:cs="Courier New"/>
+          <w:color w:val="000000"/>
+          <w:sz w:val="21"/>
+          <w:szCs w:val="21"/>
+          <w:lang w:bidi="he-IL"/>
+        </w:rPr>
+        <w:t xml:space="preserve"> gScore[current] </w:t>
+      </w:r>
       <w:r>
         <w:rPr>
           <w:rFonts w:ascii="Courier New" w:eastAsia="Times New Roman" w:hAnsi="Courier New" w:cs="Courier New"/>
@@ -3854,48 +3223,6 @@
           <w:szCs w:val="21"/>
           <w:lang w:bidi="he-IL"/>
         </w:rPr>
-        <w:t>=</w:t>
-      </w:r>
-      <w:r>
-        <w:rPr>
-          <w:rFonts w:ascii="Courier New" w:eastAsia="Times New Roman" w:hAnsi="Courier New" w:cs="Courier New"/>
-          <w:color w:val="000000"/>
-          <w:sz w:val="21"/>
-          <w:szCs w:val="21"/>
-          <w:lang w:bidi="he-IL"/>
-        </w:rPr>
-        <w:t xml:space="preserve"> </w:t>
-      </w:r>
-      <w:proofErr w:type="spellStart"/>
-      <w:r>
-        <w:rPr>
-          <w:rFonts w:ascii="Courier New" w:eastAsia="Times New Roman" w:hAnsi="Courier New" w:cs="Courier New"/>
-          <w:color w:val="000000"/>
-          <w:sz w:val="21"/>
-          <w:szCs w:val="21"/>
-          <w:lang w:bidi="he-IL"/>
-        </w:rPr>
-        <w:t>gScore</w:t>
-      </w:r>
-      <w:proofErr w:type="spellEnd"/>
-      <w:r>
-        <w:rPr>
-          <w:rFonts w:ascii="Courier New" w:eastAsia="Times New Roman" w:hAnsi="Courier New" w:cs="Courier New"/>
-          <w:color w:val="000000"/>
-          <w:sz w:val="21"/>
-          <w:szCs w:val="21"/>
-          <w:lang w:bidi="he-IL"/>
-        </w:rPr>
-        <w:t xml:space="preserve">[current] </w:t>
-      </w:r>
-      <w:r>
-        <w:rPr>
-          <w:rFonts w:ascii="Courier New" w:eastAsia="Times New Roman" w:hAnsi="Courier New" w:cs="Courier New"/>
-          <w:color w:val="666666"/>
-          <w:sz w:val="21"/>
-          <w:szCs w:val="21"/>
-          <w:lang w:bidi="he-IL"/>
-        </w:rPr>
         <w:t>+</w:t>
       </w:r>
       <w:r>
@@ -3906,29 +3233,7 @@
           <w:szCs w:val="21"/>
           <w:lang w:bidi="he-IL"/>
         </w:rPr>
-        <w:t xml:space="preserve"> </w:t>
-      </w:r>
-      <w:proofErr w:type="spellStart"/>
-      <w:r>
-        <w:rPr>
-          <w:rFonts w:ascii="Courier New" w:eastAsia="Times New Roman" w:hAnsi="Courier New" w:cs="Courier New"/>
-          <w:color w:val="000000"/>
-          <w:sz w:val="21"/>
-          <w:szCs w:val="21"/>
-          <w:lang w:bidi="he-IL"/>
-        </w:rPr>
-        <w:t>dist_between</w:t>
-      </w:r>
-      <w:proofErr w:type="spellEnd"/>
-      <w:r>
-        <w:rPr>
-          <w:rFonts w:ascii="Courier New" w:eastAsia="Times New Roman" w:hAnsi="Courier New" w:cs="Courier New"/>
-          <w:color w:val="000000"/>
-          <w:sz w:val="21"/>
-          <w:szCs w:val="21"/>
-          <w:lang w:bidi="he-IL"/>
-        </w:rPr>
-        <w:t>(current</w:t>
+        <w:t xml:space="preserve"> dist_between(current</w:t>
       </w:r>
       <w:r>
         <w:rPr>
@@ -4010,29 +3315,7 @@
           <w:szCs w:val="21"/>
           <w:lang w:bidi="he-IL"/>
         </w:rPr>
-        <w:t xml:space="preserve"> </w:t>
-      </w:r>
-      <w:proofErr w:type="spellStart"/>
-      <w:r>
-        <w:rPr>
-          <w:rFonts w:ascii="Courier New" w:eastAsia="Times New Roman" w:hAnsi="Courier New" w:cs="Courier New"/>
-          <w:color w:val="000000"/>
-          <w:sz w:val="21"/>
-          <w:szCs w:val="21"/>
-          <w:lang w:bidi="he-IL"/>
-        </w:rPr>
-        <w:t>tentative_gScore</w:t>
-      </w:r>
-      <w:proofErr w:type="spellEnd"/>
-      <w:r>
-        <w:rPr>
-          <w:rFonts w:ascii="Courier New" w:eastAsia="Times New Roman" w:hAnsi="Courier New" w:cs="Courier New"/>
-          <w:color w:val="000000"/>
-          <w:sz w:val="21"/>
-          <w:szCs w:val="21"/>
-          <w:lang w:bidi="he-IL"/>
-        </w:rPr>
-        <w:t xml:space="preserve"> </w:t>
+        <w:t xml:space="preserve"> tentative_gScore </w:t>
       </w:r>
       <w:r>
         <w:rPr>
@@ -4052,29 +3335,7 @@
           <w:szCs w:val="21"/>
           <w:lang w:bidi="he-IL"/>
         </w:rPr>
-        <w:t xml:space="preserve"> </w:t>
-      </w:r>
-      <w:proofErr w:type="spellStart"/>
-      <w:r>
-        <w:rPr>
-          <w:rFonts w:ascii="Courier New" w:eastAsia="Times New Roman" w:hAnsi="Courier New" w:cs="Courier New"/>
-          <w:color w:val="000000"/>
-          <w:sz w:val="21"/>
-          <w:szCs w:val="21"/>
-          <w:lang w:bidi="he-IL"/>
-        </w:rPr>
-        <w:t>gScore</w:t>
-      </w:r>
-      <w:proofErr w:type="spellEnd"/>
-      <w:r>
-        <w:rPr>
-          <w:rFonts w:ascii="Courier New" w:eastAsia="Times New Roman" w:hAnsi="Courier New" w:cs="Courier New"/>
-          <w:color w:val="000000"/>
-          <w:sz w:val="21"/>
-          <w:szCs w:val="21"/>
-          <w:lang w:bidi="he-IL"/>
-        </w:rPr>
-        <w:t>[neighbor]</w:t>
+        <w:t xml:space="preserve"> gScore[neighbor]</w:t>
       </w:r>
     </w:p>
     <w:p>
@@ -4281,40 +3542,7 @@
           <w:szCs w:val="21"/>
           <w:lang w:bidi="he-IL"/>
         </w:rPr>
-        <w:t xml:space="preserve">            </w:t>
-      </w:r>
-      <w:proofErr w:type="spellStart"/>
-      <w:r>
-        <w:rPr>
-          <w:rFonts w:ascii="Courier New" w:eastAsia="Times New Roman" w:hAnsi="Courier New" w:cs="Courier New"/>
-          <w:color w:val="000000"/>
-          <w:sz w:val="21"/>
-          <w:szCs w:val="21"/>
-          <w:lang w:bidi="he-IL"/>
-        </w:rPr>
-        <w:t>cameFrom</w:t>
-      </w:r>
-      <w:proofErr w:type="spellEnd"/>
-      <w:r>
-        <w:rPr>
-          <w:rFonts w:ascii="Courier New" w:eastAsia="Times New Roman" w:hAnsi="Courier New" w:cs="Courier New"/>
-          <w:color w:val="000000"/>
-          <w:sz w:val="21"/>
-          <w:szCs w:val="21"/>
-          <w:lang w:bidi="he-IL"/>
-        </w:rPr>
-        <w:t>[neighbor</w:t>
-      </w:r>
-      <w:proofErr w:type="gramStart"/>
-      <w:r>
-        <w:rPr>
-          <w:rFonts w:ascii="Courier New" w:eastAsia="Times New Roman" w:hAnsi="Courier New" w:cs="Courier New"/>
-          <w:color w:val="000000"/>
-          <w:sz w:val="21"/>
-          <w:szCs w:val="21"/>
-          <w:lang w:bidi="he-IL"/>
-        </w:rPr>
-        <w:t xml:space="preserve">] </w:t>
+        <w:t xml:space="preserve">            cameFrom[neighbor] </w:t>
       </w:r>
       <w:r>
         <w:rPr>
@@ -4324,18 +3552,7 @@
           <w:szCs w:val="21"/>
           <w:lang w:bidi="he-IL"/>
         </w:rPr>
-        <w:t>:</w:t>
-      </w:r>
-      <w:proofErr w:type="gramEnd"/>
-      <w:r>
-        <w:rPr>
-          <w:rFonts w:ascii="Courier New" w:eastAsia="Times New Roman" w:hAnsi="Courier New" w:cs="Courier New"/>
-          <w:color w:val="666666"/>
-          <w:sz w:val="21"/>
-          <w:szCs w:val="21"/>
-          <w:lang w:bidi="he-IL"/>
-        </w:rPr>
-        <w:t>=</w:t>
+        <w:t>:=</w:t>
       </w:r>
       <w:r>
         <w:rPr>
@@ -4385,40 +3602,7 @@
           <w:szCs w:val="21"/>
           <w:lang w:bidi="he-IL"/>
         </w:rPr>
-        <w:t xml:space="preserve">            </w:t>
-      </w:r>
-      <w:proofErr w:type="spellStart"/>
-      <w:r>
-        <w:rPr>
-          <w:rFonts w:ascii="Courier New" w:eastAsia="Times New Roman" w:hAnsi="Courier New" w:cs="Courier New"/>
-          <w:color w:val="000000"/>
-          <w:sz w:val="21"/>
-          <w:szCs w:val="21"/>
-          <w:lang w:bidi="he-IL"/>
-        </w:rPr>
-        <w:t>gScore</w:t>
-      </w:r>
-      <w:proofErr w:type="spellEnd"/>
-      <w:r>
-        <w:rPr>
-          <w:rFonts w:ascii="Courier New" w:eastAsia="Times New Roman" w:hAnsi="Courier New" w:cs="Courier New"/>
-          <w:color w:val="000000"/>
-          <w:sz w:val="21"/>
-          <w:szCs w:val="21"/>
-          <w:lang w:bidi="he-IL"/>
-        </w:rPr>
-        <w:t>[neighbor</w:t>
-      </w:r>
-      <w:proofErr w:type="gramStart"/>
-      <w:r>
-        <w:rPr>
-          <w:rFonts w:ascii="Courier New" w:eastAsia="Times New Roman" w:hAnsi="Courier New" w:cs="Courier New"/>
-          <w:color w:val="000000"/>
-          <w:sz w:val="21"/>
-          <w:szCs w:val="21"/>
-          <w:lang w:bidi="he-IL"/>
-        </w:rPr>
-        <w:t xml:space="preserve">] </w:t>
+        <w:t xml:space="preserve">            gScore[neighbor] </w:t>
       </w:r>
       <w:r>
         <w:rPr>
@@ -4428,41 +3612,18 @@
           <w:szCs w:val="21"/>
           <w:lang w:bidi="he-IL"/>
         </w:rPr>
-        <w:t>:</w:t>
-      </w:r>
-      <w:proofErr w:type="gramEnd"/>
-      <w:r>
-        <w:rPr>
-          <w:rFonts w:ascii="Courier New" w:eastAsia="Times New Roman" w:hAnsi="Courier New" w:cs="Courier New"/>
-          <w:color w:val="666666"/>
-          <w:sz w:val="21"/>
-          <w:szCs w:val="21"/>
-          <w:lang w:bidi="he-IL"/>
-        </w:rPr>
-        <w:t>=</w:t>
-      </w:r>
-      <w:r>
-        <w:rPr>
-          <w:rFonts w:ascii="Courier New" w:eastAsia="Times New Roman" w:hAnsi="Courier New" w:cs="Courier New"/>
-          <w:color w:val="000000"/>
-          <w:sz w:val="21"/>
-          <w:szCs w:val="21"/>
-          <w:lang w:bidi="he-IL"/>
-        </w:rPr>
-        <w:t xml:space="preserve"> </w:t>
-      </w:r>
-      <w:proofErr w:type="spellStart"/>
-      <w:r>
-        <w:rPr>
-          <w:rFonts w:ascii="Courier New" w:eastAsia="Times New Roman" w:hAnsi="Courier New" w:cs="Courier New"/>
-          <w:color w:val="000000"/>
-          <w:sz w:val="21"/>
-          <w:szCs w:val="21"/>
-          <w:lang w:bidi="he-IL"/>
-        </w:rPr>
-        <w:t>tentative_gScore</w:t>
-      </w:r>
-      <w:proofErr w:type="spellEnd"/>
+        <w:t>:=</w:t>
+      </w:r>
+      <w:r>
+        <w:rPr>
+          <w:rFonts w:ascii="Courier New" w:eastAsia="Times New Roman" w:hAnsi="Courier New" w:cs="Courier New"/>
+          <w:color w:val="000000"/>
+          <w:sz w:val="21"/>
+          <w:szCs w:val="21"/>
+          <w:lang w:bidi="he-IL"/>
+        </w:rPr>
+        <w:t xml:space="preserve"> tentative_gScore</w:t>
+      </w:r>
     </w:p>
     <w:p>
       <w:pPr>
@@ -4501,40 +3662,7 @@
           <w:szCs w:val="21"/>
           <w:lang w:bidi="he-IL"/>
         </w:rPr>
-        <w:t xml:space="preserve">            </w:t>
-      </w:r>
-      <w:proofErr w:type="spellStart"/>
-      <w:r>
-        <w:rPr>
-          <w:rFonts w:ascii="Courier New" w:eastAsia="Times New Roman" w:hAnsi="Courier New" w:cs="Courier New"/>
-          <w:color w:val="000000"/>
-          <w:sz w:val="21"/>
-          <w:szCs w:val="21"/>
-          <w:lang w:bidi="he-IL"/>
-        </w:rPr>
-        <w:t>fScore</w:t>
-      </w:r>
-      <w:proofErr w:type="spellEnd"/>
-      <w:r>
-        <w:rPr>
-          <w:rFonts w:ascii="Courier New" w:eastAsia="Times New Roman" w:hAnsi="Courier New" w:cs="Courier New"/>
-          <w:color w:val="000000"/>
-          <w:sz w:val="21"/>
-          <w:szCs w:val="21"/>
-          <w:lang w:bidi="he-IL"/>
-        </w:rPr>
-        <w:t>[neighbor</w:t>
-      </w:r>
-      <w:proofErr w:type="gramStart"/>
-      <w:r>
-        <w:rPr>
-          <w:rFonts w:ascii="Courier New" w:eastAsia="Times New Roman" w:hAnsi="Courier New" w:cs="Courier New"/>
-          <w:color w:val="000000"/>
-          <w:sz w:val="21"/>
-          <w:szCs w:val="21"/>
-          <w:lang w:bidi="he-IL"/>
-        </w:rPr>
-        <w:t xml:space="preserve">] </w:t>
+        <w:t xml:space="preserve">            fScore[neighbor] </w:t>
       </w:r>
       <w:r>
         <w:rPr>
@@ -4544,9 +3672,18 @@
           <w:szCs w:val="21"/>
           <w:lang w:bidi="he-IL"/>
         </w:rPr>
-        <w:t>:</w:t>
-      </w:r>
-      <w:proofErr w:type="gramEnd"/>
+        <w:t>:=</w:t>
+      </w:r>
+      <w:r>
+        <w:rPr>
+          <w:rFonts w:ascii="Courier New" w:eastAsia="Times New Roman" w:hAnsi="Courier New" w:cs="Courier New"/>
+          <w:color w:val="000000"/>
+          <w:sz w:val="21"/>
+          <w:szCs w:val="21"/>
+          <w:lang w:bidi="he-IL"/>
+        </w:rPr>
+        <w:t xml:space="preserve"> gScore[neighbor] </w:t>
+      </w:r>
       <w:r>
         <w:rPr>
           <w:rFonts w:ascii="Courier New" w:eastAsia="Times New Roman" w:hAnsi="Courier New" w:cs="Courier New"/>
@@ -4555,48 +3692,6 @@
           <w:szCs w:val="21"/>
           <w:lang w:bidi="he-IL"/>
         </w:rPr>
-        <w:t>=</w:t>
-      </w:r>
-      <w:r>
-        <w:rPr>
-          <w:rFonts w:ascii="Courier New" w:eastAsia="Times New Roman" w:hAnsi="Courier New" w:cs="Courier New"/>
-          <w:color w:val="000000"/>
-          <w:sz w:val="21"/>
-          <w:szCs w:val="21"/>
-          <w:lang w:bidi="he-IL"/>
-        </w:rPr>
-        <w:t xml:space="preserve"> </w:t>
-      </w:r>
-      <w:proofErr w:type="spellStart"/>
-      <w:r>
-        <w:rPr>
-          <w:rFonts w:ascii="Courier New" w:eastAsia="Times New Roman" w:hAnsi="Courier New" w:cs="Courier New"/>
-          <w:color w:val="000000"/>
-          <w:sz w:val="21"/>
-          <w:szCs w:val="21"/>
-          <w:lang w:bidi="he-IL"/>
-        </w:rPr>
-        <w:t>gScore</w:t>
-      </w:r>
-      <w:proofErr w:type="spellEnd"/>
-      <w:r>
-        <w:rPr>
-          <w:rFonts w:ascii="Courier New" w:eastAsia="Times New Roman" w:hAnsi="Courier New" w:cs="Courier New"/>
-          <w:color w:val="000000"/>
-          <w:sz w:val="21"/>
-          <w:szCs w:val="21"/>
-          <w:lang w:bidi="he-IL"/>
-        </w:rPr>
-        <w:t xml:space="preserve">[neighbor] </w:t>
-      </w:r>
-      <w:r>
-        <w:rPr>
-          <w:rFonts w:ascii="Courier New" w:eastAsia="Times New Roman" w:hAnsi="Courier New" w:cs="Courier New"/>
-          <w:color w:val="666666"/>
-          <w:sz w:val="21"/>
-          <w:szCs w:val="21"/>
-          <w:lang w:bidi="he-IL"/>
-        </w:rPr>
         <w:t>+</w:t>
       </w:r>
       <w:r>
@@ -4607,29 +3702,7 @@
           <w:szCs w:val="21"/>
           <w:lang w:bidi="he-IL"/>
         </w:rPr>
-        <w:t xml:space="preserve"> </w:t>
-      </w:r>
-      <w:proofErr w:type="spellStart"/>
-      <w:r>
-        <w:rPr>
-          <w:rFonts w:ascii="Courier New" w:eastAsia="Times New Roman" w:hAnsi="Courier New" w:cs="Courier New"/>
-          <w:color w:val="000000"/>
-          <w:sz w:val="21"/>
-          <w:szCs w:val="21"/>
-          <w:lang w:bidi="he-IL"/>
-        </w:rPr>
-        <w:t>heuristic_cost_estimate</w:t>
-      </w:r>
-      <w:proofErr w:type="spellEnd"/>
-      <w:r>
-        <w:rPr>
-          <w:rFonts w:ascii="Courier New" w:eastAsia="Times New Roman" w:hAnsi="Courier New" w:cs="Courier New"/>
-          <w:color w:val="000000"/>
-          <w:sz w:val="21"/>
-          <w:szCs w:val="21"/>
-          <w:lang w:bidi="he-IL"/>
-        </w:rPr>
-        <w:t>(neighbor</w:t>
+        <w:t xml:space="preserve"> heuristic_cost_estimate(neighbor</w:t>
       </w:r>
       <w:r>
         <w:rPr>
@@ -4803,7 +3876,6 @@
         </w:rPr>
         <w:t xml:space="preserve"> </w:t>
       </w:r>
-      <w:proofErr w:type="spellStart"/>
       <w:r>
         <w:rPr>
           <w:rFonts w:ascii="Courier New" w:eastAsia="Times New Roman" w:hAnsi="Courier New" w:cs="Courier New"/>
@@ -4812,43 +3884,18 @@
           <w:szCs w:val="21"/>
           <w:lang w:bidi="he-IL"/>
         </w:rPr>
-        <w:t>reconstruct_</w:t>
-      </w:r>
-      <w:proofErr w:type="gramStart"/>
-      <w:r>
-        <w:rPr>
-          <w:rFonts w:ascii="Courier New" w:eastAsia="Times New Roman" w:hAnsi="Courier New" w:cs="Courier New"/>
-          <w:color w:val="0000FF"/>
-          <w:sz w:val="21"/>
-          <w:szCs w:val="21"/>
-          <w:lang w:bidi="he-IL"/>
-        </w:rPr>
-        <w:t>path</w:t>
-      </w:r>
-      <w:proofErr w:type="spellEnd"/>
-      <w:r>
-        <w:rPr>
-          <w:rFonts w:ascii="Courier New" w:eastAsia="Times New Roman" w:hAnsi="Courier New" w:cs="Courier New"/>
-          <w:color w:val="000000"/>
-          <w:sz w:val="21"/>
-          <w:szCs w:val="21"/>
-          <w:lang w:bidi="he-IL"/>
-        </w:rPr>
-        <w:t>(</w:t>
-      </w:r>
-      <w:proofErr w:type="spellStart"/>
-      <w:proofErr w:type="gramEnd"/>
-      <w:r>
-        <w:rPr>
-          <w:rFonts w:ascii="Courier New" w:eastAsia="Times New Roman" w:hAnsi="Courier New" w:cs="Courier New"/>
-          <w:color w:val="000000"/>
-          <w:sz w:val="21"/>
-          <w:szCs w:val="21"/>
-          <w:lang w:bidi="he-IL"/>
-        </w:rPr>
-        <w:t>cameFrom</w:t>
-      </w:r>
-      <w:proofErr w:type="spellEnd"/>
+        <w:t>reconstruct_path</w:t>
+      </w:r>
+      <w:r>
+        <w:rPr>
+          <w:rFonts w:ascii="Courier New" w:eastAsia="Times New Roman" w:hAnsi="Courier New" w:cs="Courier New"/>
+          <w:color w:val="000000"/>
+          <w:sz w:val="21"/>
+          <w:szCs w:val="21"/>
+          <w:lang w:bidi="he-IL"/>
+        </w:rPr>
+        <w:t>(cameFrom</w:t>
+      </w:r>
       <w:r>
         <w:rPr>
           <w:rFonts w:ascii="Courier New" w:eastAsia="Times New Roman" w:hAnsi="Courier New" w:cs="Courier New"/>
@@ -4907,40 +3954,7 @@
           <w:szCs w:val="21"/>
           <w:lang w:bidi="he-IL"/>
         </w:rPr>
-        <w:t xml:space="preserve">    </w:t>
-      </w:r>
-      <w:proofErr w:type="spellStart"/>
-      <w:r>
-        <w:rPr>
-          <w:rFonts w:ascii="Courier New" w:eastAsia="Times New Roman" w:hAnsi="Courier New" w:cs="Courier New"/>
-          <w:color w:val="000000"/>
-          <w:sz w:val="21"/>
-          <w:szCs w:val="21"/>
-          <w:lang w:bidi="he-IL"/>
-        </w:rPr>
-        <w:t>total_</w:t>
-      </w:r>
-      <w:proofErr w:type="gramStart"/>
-      <w:r>
-        <w:rPr>
-          <w:rFonts w:ascii="Courier New" w:eastAsia="Times New Roman" w:hAnsi="Courier New" w:cs="Courier New"/>
-          <w:color w:val="000000"/>
-          <w:sz w:val="21"/>
-          <w:szCs w:val="21"/>
-          <w:lang w:bidi="he-IL"/>
-        </w:rPr>
-        <w:t>path</w:t>
-      </w:r>
-      <w:proofErr w:type="spellEnd"/>
-      <w:r>
-        <w:rPr>
-          <w:rFonts w:ascii="Courier New" w:eastAsia="Times New Roman" w:hAnsi="Courier New" w:cs="Courier New"/>
-          <w:color w:val="000000"/>
-          <w:sz w:val="21"/>
-          <w:szCs w:val="21"/>
-          <w:lang w:bidi="he-IL"/>
-        </w:rPr>
-        <w:t xml:space="preserve"> </w:t>
+        <w:t xml:space="preserve">    total_path </w:t>
       </w:r>
       <w:r>
         <w:rPr>
@@ -4950,18 +3964,7 @@
           <w:szCs w:val="21"/>
           <w:lang w:bidi="he-IL"/>
         </w:rPr>
-        <w:t>:</w:t>
-      </w:r>
-      <w:proofErr w:type="gramEnd"/>
-      <w:r>
-        <w:rPr>
-          <w:rFonts w:ascii="Courier New" w:eastAsia="Times New Roman" w:hAnsi="Courier New" w:cs="Courier New"/>
-          <w:color w:val="666666"/>
-          <w:sz w:val="21"/>
-          <w:szCs w:val="21"/>
-          <w:lang w:bidi="he-IL"/>
-        </w:rPr>
-        <w:t>=</w:t>
+        <w:t>:=</w:t>
       </w:r>
       <w:r>
         <w:rPr>
@@ -5055,18 +4058,7 @@
           <w:szCs w:val="21"/>
           <w:lang w:bidi="he-IL"/>
         </w:rPr>
-        <w:t xml:space="preserve"> </w:t>
-      </w:r>
-      <w:proofErr w:type="spellStart"/>
-      <w:r>
-        <w:rPr>
-          <w:rFonts w:ascii="Courier New" w:eastAsia="Times New Roman" w:hAnsi="Courier New" w:cs="Courier New"/>
-          <w:color w:val="000000"/>
-          <w:sz w:val="21"/>
-          <w:szCs w:val="21"/>
-          <w:lang w:bidi="he-IL"/>
-        </w:rPr>
-        <w:t>cameFrom</w:t>
+        <w:t xml:space="preserve"> cameFrom</w:t>
       </w:r>
       <w:r>
         <w:rPr>
@@ -5088,7 +4080,6 @@
         </w:rPr>
         <w:t>Keys</w:t>
       </w:r>
-      <w:proofErr w:type="spellEnd"/>
       <w:r>
         <w:rPr>
           <w:rFonts w:ascii="Courier New" w:eastAsia="Times New Roman" w:hAnsi="Courier New" w:cs="Courier New"/>
@@ -5137,18 +4128,7 @@
           <w:szCs w:val="21"/>
           <w:lang w:bidi="he-IL"/>
         </w:rPr>
-        <w:t xml:space="preserve">        </w:t>
-      </w:r>
-      <w:proofErr w:type="gramStart"/>
-      <w:r>
-        <w:rPr>
-          <w:rFonts w:ascii="Courier New" w:eastAsia="Times New Roman" w:hAnsi="Courier New" w:cs="Courier New"/>
-          <w:color w:val="000000"/>
-          <w:sz w:val="21"/>
-          <w:szCs w:val="21"/>
-          <w:lang w:bidi="he-IL"/>
-        </w:rPr>
-        <w:t xml:space="preserve">current </w:t>
+        <w:t xml:space="preserve">        current </w:t>
       </w:r>
       <w:r>
         <w:rPr>
@@ -5158,50 +4138,17 @@
           <w:szCs w:val="21"/>
           <w:lang w:bidi="he-IL"/>
         </w:rPr>
-        <w:t>:</w:t>
-      </w:r>
-      <w:proofErr w:type="gramEnd"/>
-      <w:r>
-        <w:rPr>
-          <w:rFonts w:ascii="Courier New" w:eastAsia="Times New Roman" w:hAnsi="Courier New" w:cs="Courier New"/>
-          <w:color w:val="666666"/>
-          <w:sz w:val="21"/>
-          <w:szCs w:val="21"/>
-          <w:lang w:bidi="he-IL"/>
-        </w:rPr>
-        <w:t>=</w:t>
-      </w:r>
-      <w:r>
-        <w:rPr>
-          <w:rFonts w:ascii="Courier New" w:eastAsia="Times New Roman" w:hAnsi="Courier New" w:cs="Courier New"/>
-          <w:color w:val="000000"/>
-          <w:sz w:val="21"/>
-          <w:szCs w:val="21"/>
-          <w:lang w:bidi="he-IL"/>
-        </w:rPr>
-        <w:t xml:space="preserve"> </w:t>
-      </w:r>
-      <w:proofErr w:type="spellStart"/>
-      <w:r>
-        <w:rPr>
-          <w:rFonts w:ascii="Courier New" w:eastAsia="Times New Roman" w:hAnsi="Courier New" w:cs="Courier New"/>
-          <w:color w:val="000000"/>
-          <w:sz w:val="21"/>
-          <w:szCs w:val="21"/>
-          <w:lang w:bidi="he-IL"/>
-        </w:rPr>
-        <w:t>cameFrom</w:t>
-      </w:r>
-      <w:proofErr w:type="spellEnd"/>
-      <w:r>
-        <w:rPr>
-          <w:rFonts w:ascii="Courier New" w:eastAsia="Times New Roman" w:hAnsi="Courier New" w:cs="Courier New"/>
-          <w:color w:val="000000"/>
-          <w:sz w:val="21"/>
-          <w:szCs w:val="21"/>
-          <w:lang w:bidi="he-IL"/>
-        </w:rPr>
-        <w:t>[current]</w:t>
+        <w:t>:=</w:t>
+      </w:r>
+      <w:r>
+        <w:rPr>
+          <w:rFonts w:ascii="Courier New" w:eastAsia="Times New Roman" w:hAnsi="Courier New" w:cs="Courier New"/>
+          <w:color w:val="000000"/>
+          <w:sz w:val="21"/>
+          <w:szCs w:val="21"/>
+          <w:lang w:bidi="he-IL"/>
+        </w:rPr>
+        <w:t xml:space="preserve"> cameFrom[current]</w:t>
       </w:r>
     </w:p>
     <w:p>
@@ -5241,29 +4188,7 @@
           <w:szCs w:val="21"/>
           <w:lang w:bidi="he-IL"/>
         </w:rPr>
-        <w:t xml:space="preserve">        </w:t>
-      </w:r>
-      <w:proofErr w:type="spellStart"/>
-      <w:r>
-        <w:rPr>
-          <w:rFonts w:ascii="Courier New" w:eastAsia="Times New Roman" w:hAnsi="Courier New" w:cs="Courier New"/>
-          <w:color w:val="000000"/>
-          <w:sz w:val="21"/>
-          <w:szCs w:val="21"/>
-          <w:lang w:bidi="he-IL"/>
-        </w:rPr>
-        <w:t>total_</w:t>
-      </w:r>
-      <w:proofErr w:type="gramStart"/>
-      <w:r>
-        <w:rPr>
-          <w:rFonts w:ascii="Courier New" w:eastAsia="Times New Roman" w:hAnsi="Courier New" w:cs="Courier New"/>
-          <w:color w:val="000000"/>
-          <w:sz w:val="21"/>
-          <w:szCs w:val="21"/>
-          <w:lang w:bidi="he-IL"/>
-        </w:rPr>
-        <w:t>path</w:t>
+        <w:t xml:space="preserve">        total_path</w:t>
       </w:r>
       <w:r>
         <w:rPr>
@@ -5283,19 +4208,7 @@
           <w:szCs w:val="21"/>
           <w:lang w:bidi="he-IL"/>
         </w:rPr>
-        <w:t>append</w:t>
-      </w:r>
-      <w:proofErr w:type="spellEnd"/>
-      <w:proofErr w:type="gramEnd"/>
-      <w:r>
-        <w:rPr>
-          <w:rFonts w:ascii="Courier New" w:eastAsia="Times New Roman" w:hAnsi="Courier New" w:cs="Courier New"/>
-          <w:color w:val="000000"/>
-          <w:sz w:val="21"/>
-          <w:szCs w:val="21"/>
-          <w:lang w:bidi="he-IL"/>
-        </w:rPr>
-        <w:t>(current)</w:t>
+        <w:t>append(current)</w:t>
       </w:r>
     </w:p>
     <w:p>
@@ -5335,20 +4248,8 @@
           <w:szCs w:val="21"/>
           <w:lang w:bidi="he-IL"/>
         </w:rPr>
-        <w:t xml:space="preserve">    return </w:t>
-      </w:r>
-      <w:proofErr w:type="spellStart"/>
-      <w:r>
-        <w:rPr>
-          <w:rFonts w:ascii="Courier New" w:eastAsia="Times New Roman" w:hAnsi="Courier New" w:cs="Courier New"/>
-          <w:color w:val="000000"/>
-          <w:sz w:val="21"/>
-          <w:szCs w:val="21"/>
-          <w:lang w:bidi="he-IL"/>
-        </w:rPr>
-        <w:t>total_path</w:t>
-      </w:r>
-      <w:proofErr w:type="spellEnd"/>
+        <w:t xml:space="preserve">    return total_path</w:t>
+      </w:r>
     </w:p>
     <w:p>
       <w:pPr>
@@ -5397,19 +4298,8 @@
           <w:szCs w:val="20"/>
           <w:lang w:bidi="he-IL"/>
         </w:rPr>
-        <w:t xml:space="preserve">import </w:t>
-      </w:r>
-      <w:proofErr w:type="spellStart"/>
-      <w:r>
-        <w:rPr>
-          <w:rFonts w:ascii="Courier New" w:hAnsi="Courier New" w:cs="Courier New"/>
-          <w:sz w:val="20"/>
-          <w:szCs w:val="20"/>
-          <w:lang w:bidi="he-IL"/>
-        </w:rPr>
-        <w:t>heapq</w:t>
-      </w:r>
-      <w:proofErr w:type="spellEnd"/>
+        <w:t>import heapq</w:t>
+      </w:r>
     </w:p>
     <w:p>
       <w:pPr>
@@ -5471,7 +4361,7 @@
           <w:szCs w:val="20"/>
           <w:lang w:bidi="he-IL"/>
         </w:rPr>
-        <w:t>#Simple priority queue class</w:t>
+        <w:t>#Simple priority queue class</w:t>
       </w:r>
     </w:p>
     <w:p>
@@ -5507,27 +4397,7 @@
           <w:szCs w:val="20"/>
           <w:lang w:bidi="he-IL"/>
         </w:rPr>
-        <w:t xml:space="preserve">class </w:t>
-      </w:r>
-      <w:proofErr w:type="spellStart"/>
-      <w:r>
-        <w:rPr>
-          <w:rFonts w:ascii="Courier New" w:hAnsi="Courier New" w:cs="Courier New"/>
-          <w:sz w:val="20"/>
-          <w:szCs w:val="20"/>
-          <w:lang w:bidi="he-IL"/>
-        </w:rPr>
-        <w:t>PQueue</w:t>
-      </w:r>
-      <w:proofErr w:type="spellEnd"/>
-      <w:r>
-        <w:rPr>
-          <w:rFonts w:ascii="Courier New" w:hAnsi="Courier New" w:cs="Courier New"/>
-          <w:sz w:val="20"/>
-          <w:szCs w:val="20"/>
-          <w:lang w:bidi="he-IL"/>
-        </w:rPr>
-        <w:t>:</w:t>
+        <w:t>class PQueue:</w:t>
       </w:r>
     </w:p>
     <w:p>
@@ -5563,47 +4433,7 @@
           <w:szCs w:val="20"/>
           <w:lang w:bidi="he-IL"/>
         </w:rPr>
-        <w:t xml:space="preserve">    </w:t>
-      </w:r>
-      <w:proofErr w:type="spellStart"/>
-      <w:r>
-        <w:rPr>
-          <w:rFonts w:ascii="Courier New" w:hAnsi="Courier New" w:cs="Courier New"/>
-          <w:sz w:val="20"/>
-          <w:szCs w:val="20"/>
-          <w:lang w:bidi="he-IL"/>
-        </w:rPr>
-        <w:t>def</w:t>
-      </w:r>
-      <w:proofErr w:type="spellEnd"/>
-      <w:r>
-        <w:rPr>
-          <w:rFonts w:ascii="Courier New" w:hAnsi="Courier New" w:cs="Courier New"/>
-          <w:sz w:val="20"/>
-          <w:szCs w:val="20"/>
-          <w:lang w:bidi="he-IL"/>
-        </w:rPr>
-        <w:t xml:space="preserve"> __</w:t>
-      </w:r>
-      <w:proofErr w:type="spellStart"/>
-      <w:r>
-        <w:rPr>
-          <w:rFonts w:ascii="Courier New" w:hAnsi="Courier New" w:cs="Courier New"/>
-          <w:sz w:val="20"/>
-          <w:szCs w:val="20"/>
-          <w:lang w:bidi="he-IL"/>
-        </w:rPr>
-        <w:t>init</w:t>
-      </w:r>
-      <w:proofErr w:type="spellEnd"/>
-      <w:r>
-        <w:rPr>
-          <w:rFonts w:ascii="Courier New" w:hAnsi="Courier New" w:cs="Courier New"/>
-          <w:sz w:val="20"/>
-          <w:szCs w:val="20"/>
-          <w:lang w:bidi="he-IL"/>
-        </w:rPr>
-        <w:t>__(self):</w:t>
+        <w:t>    def __init__(self):</w:t>
       </w:r>
     </w:p>
     <w:p>
@@ -5639,29 +4469,7 @@
           <w:szCs w:val="20"/>
           <w:lang w:bidi="he-IL"/>
         </w:rPr>
-        <w:t xml:space="preserve">        </w:t>
-      </w:r>
-      <w:proofErr w:type="spellStart"/>
-      <w:proofErr w:type="gramStart"/>
-      <w:r>
-        <w:rPr>
-          <w:rFonts w:ascii="Courier New" w:hAnsi="Courier New" w:cs="Courier New"/>
-          <w:sz w:val="20"/>
-          <w:szCs w:val="20"/>
-          <w:lang w:bidi="he-IL"/>
-        </w:rPr>
-        <w:t>self.elements</w:t>
-      </w:r>
-      <w:proofErr w:type="spellEnd"/>
-      <w:proofErr w:type="gramEnd"/>
-      <w:r>
-        <w:rPr>
-          <w:rFonts w:ascii="Courier New" w:hAnsi="Courier New" w:cs="Courier New"/>
-          <w:sz w:val="20"/>
-          <w:szCs w:val="20"/>
-          <w:lang w:bidi="he-IL"/>
-        </w:rPr>
-        <w:t xml:space="preserve"> = []</w:t>
+        <w:t>        self.elements = []</w:t>
       </w:r>
     </w:p>
     <w:p>
@@ -5697,7 +4505,7 @@
           <w:szCs w:val="20"/>
           <w:lang w:bidi="he-IL"/>
         </w:rPr>
-        <w:t xml:space="preserve">    </w:t>
+        <w:t>    </w:t>
       </w:r>
     </w:p>
     <w:p>
@@ -5733,47 +4541,7 @@
           <w:szCs w:val="20"/>
           <w:lang w:bidi="he-IL"/>
         </w:rPr>
-        <w:t xml:space="preserve">    </w:t>
-      </w:r>
-      <w:proofErr w:type="spellStart"/>
-      <w:r>
-        <w:rPr>
-          <w:rFonts w:ascii="Courier New" w:hAnsi="Courier New" w:cs="Courier New"/>
-          <w:sz w:val="20"/>
-          <w:szCs w:val="20"/>
-          <w:lang w:bidi="he-IL"/>
-        </w:rPr>
-        <w:t>def</w:t>
-      </w:r>
-      <w:proofErr w:type="spellEnd"/>
-      <w:r>
-        <w:rPr>
-          <w:rFonts w:ascii="Courier New" w:hAnsi="Courier New" w:cs="Courier New"/>
-          <w:sz w:val="20"/>
-          <w:szCs w:val="20"/>
-          <w:lang w:bidi="he-IL"/>
-        </w:rPr>
-        <w:t xml:space="preserve"> </w:t>
-      </w:r>
-      <w:proofErr w:type="spellStart"/>
-      <w:r>
-        <w:rPr>
-          <w:rFonts w:ascii="Courier New" w:hAnsi="Courier New" w:cs="Courier New"/>
-          <w:sz w:val="20"/>
-          <w:szCs w:val="20"/>
-          <w:lang w:bidi="he-IL"/>
-        </w:rPr>
-        <w:t>is_empty</w:t>
-      </w:r>
-      <w:proofErr w:type="spellEnd"/>
-      <w:r>
-        <w:rPr>
-          <w:rFonts w:ascii="Courier New" w:hAnsi="Courier New" w:cs="Courier New"/>
-          <w:sz w:val="20"/>
-          <w:szCs w:val="20"/>
-          <w:lang w:bidi="he-IL"/>
-        </w:rPr>
-        <w:t>(self):</w:t>
+        <w:t>    def is_empty(self):</w:t>
       </w:r>
     </w:p>
     <w:p>
@@ -5809,49 +4577,7 @@
           <w:szCs w:val="20"/>
           <w:lang w:bidi="he-IL"/>
         </w:rPr>
-        <w:t xml:space="preserve">        return </w:t>
-      </w:r>
-      <w:proofErr w:type="spellStart"/>
-      <w:r>
-        <w:rPr>
-          <w:rFonts w:ascii="Courier New" w:hAnsi="Courier New" w:cs="Courier New"/>
-          <w:sz w:val="20"/>
-          <w:szCs w:val="20"/>
-          <w:lang w:bidi="he-IL"/>
-        </w:rPr>
-        <w:t>len</w:t>
-      </w:r>
-      <w:proofErr w:type="spellEnd"/>
-      <w:r>
-        <w:rPr>
-          <w:rFonts w:ascii="Courier New" w:hAnsi="Courier New" w:cs="Courier New"/>
-          <w:sz w:val="20"/>
-          <w:szCs w:val="20"/>
-          <w:lang w:bidi="he-IL"/>
-        </w:rPr>
-        <w:t>(</w:t>
-      </w:r>
-      <w:proofErr w:type="spellStart"/>
-      <w:proofErr w:type="gramStart"/>
-      <w:r>
-        <w:rPr>
-          <w:rFonts w:ascii="Courier New" w:hAnsi="Courier New" w:cs="Courier New"/>
-          <w:sz w:val="20"/>
-          <w:szCs w:val="20"/>
-          <w:lang w:bidi="he-IL"/>
-        </w:rPr>
-        <w:t>self.elements</w:t>
-      </w:r>
-      <w:proofErr w:type="spellEnd"/>
-      <w:proofErr w:type="gramEnd"/>
-      <w:r>
-        <w:rPr>
-          <w:rFonts w:ascii="Courier New" w:hAnsi="Courier New" w:cs="Courier New"/>
-          <w:sz w:val="20"/>
-          <w:szCs w:val="20"/>
-          <w:lang w:bidi="he-IL"/>
-        </w:rPr>
-        <w:t>) == 0</w:t>
+        <w:t>        return len(self.elements) == 0</w:t>
       </w:r>
     </w:p>
     <w:p>
@@ -5887,7 +4613,7 @@
           <w:szCs w:val="20"/>
           <w:lang w:bidi="he-IL"/>
         </w:rPr>
-        <w:t xml:space="preserve">    </w:t>
+        <w:t>    </w:t>
       </w:r>
     </w:p>
     <w:p>
@@ -5923,47 +4649,7 @@
           <w:szCs w:val="20"/>
           <w:lang w:bidi="he-IL"/>
         </w:rPr>
-        <w:t xml:space="preserve">    </w:t>
-      </w:r>
-      <w:proofErr w:type="spellStart"/>
-      <w:r>
-        <w:rPr>
-          <w:rFonts w:ascii="Courier New" w:hAnsi="Courier New" w:cs="Courier New"/>
-          <w:sz w:val="20"/>
-          <w:szCs w:val="20"/>
-          <w:lang w:bidi="he-IL"/>
-        </w:rPr>
-        <w:t>def</w:t>
-      </w:r>
-      <w:proofErr w:type="spellEnd"/>
-      <w:r>
-        <w:rPr>
-          <w:rFonts w:ascii="Courier New" w:hAnsi="Courier New" w:cs="Courier New"/>
-          <w:sz w:val="20"/>
-          <w:szCs w:val="20"/>
-          <w:lang w:bidi="he-IL"/>
-        </w:rPr>
-        <w:t xml:space="preserve"> </w:t>
-      </w:r>
-      <w:proofErr w:type="gramStart"/>
-      <w:r>
-        <w:rPr>
-          <w:rFonts w:ascii="Courier New" w:hAnsi="Courier New" w:cs="Courier New"/>
-          <w:sz w:val="20"/>
-          <w:szCs w:val="20"/>
-          <w:lang w:bidi="he-IL"/>
-        </w:rPr>
-        <w:t>put(</w:t>
-      </w:r>
-      <w:proofErr w:type="gramEnd"/>
-      <w:r>
-        <w:rPr>
-          <w:rFonts w:ascii="Courier New" w:hAnsi="Courier New" w:cs="Courier New"/>
-          <w:sz w:val="20"/>
-          <w:szCs w:val="20"/>
-          <w:lang w:bidi="he-IL"/>
-        </w:rPr>
-        <w:t>self, item, priority):</w:t>
+        <w:t>    def put(self, item, priority):</w:t>
       </w:r>
     </w:p>
     <w:p>
@@ -5999,60 +4685,7 @@
           <w:szCs w:val="20"/>
           <w:lang w:bidi="he-IL"/>
         </w:rPr>
-        <w:t xml:space="preserve">      </w:t>
-      </w:r>
-      <w:bookmarkStart w:id="0" w:name="_GoBack"/>
-      <w:bookmarkEnd w:id="0"/>
-      <w:r>
-        <w:rPr>
-          <w:rFonts w:ascii="Courier New" w:hAnsi="Courier New" w:cs="Courier New"/>
-          <w:sz w:val="20"/>
-          <w:szCs w:val="20"/>
-          <w:lang w:bidi="he-IL"/>
-        </w:rPr>
-        <w:t xml:space="preserve">  </w:t>
-      </w:r>
-      <w:proofErr w:type="spellStart"/>
-      <w:proofErr w:type="gramStart"/>
-      <w:r>
-        <w:rPr>
-          <w:rFonts w:ascii="Courier New" w:hAnsi="Courier New" w:cs="Courier New"/>
-          <w:sz w:val="20"/>
-          <w:szCs w:val="20"/>
-          <w:lang w:bidi="he-IL"/>
-        </w:rPr>
-        <w:t>heapq.heappush</w:t>
-      </w:r>
-      <w:proofErr w:type="spellEnd"/>
-      <w:proofErr w:type="gramEnd"/>
-      <w:r>
-        <w:rPr>
-          <w:rFonts w:ascii="Courier New" w:hAnsi="Courier New" w:cs="Courier New"/>
-          <w:sz w:val="20"/>
-          <w:szCs w:val="20"/>
-          <w:lang w:bidi="he-IL"/>
-        </w:rPr>
-        <w:t>(</w:t>
-      </w:r>
-      <w:proofErr w:type="spellStart"/>
-      <w:r>
-        <w:rPr>
-          <w:rFonts w:ascii="Courier New" w:hAnsi="Courier New" w:cs="Courier New"/>
-          <w:sz w:val="20"/>
-          <w:szCs w:val="20"/>
-          <w:lang w:bidi="he-IL"/>
-        </w:rPr>
-        <w:t>self.elements</w:t>
-      </w:r>
-      <w:proofErr w:type="spellEnd"/>
-      <w:r>
-        <w:rPr>
-          <w:rFonts w:ascii="Courier New" w:hAnsi="Courier New" w:cs="Courier New"/>
-          <w:sz w:val="20"/>
-          <w:szCs w:val="20"/>
-          <w:lang w:bidi="he-IL"/>
-        </w:rPr>
-        <w:t>, (priority, item))</w:t>
+        <w:t>        heapq.heappush(self.elements, (priority, item))</w:t>
       </w:r>
     </w:p>
     <w:p>
@@ -6088,7 +4721,7 @@
           <w:szCs w:val="20"/>
           <w:lang w:bidi="he-IL"/>
         </w:rPr>
-        <w:t xml:space="preserve">    </w:t>
+        <w:t>    </w:t>
       </w:r>
     </w:p>
     <w:p>
@@ -6124,27 +4757,7 @@
           <w:szCs w:val="20"/>
           <w:lang w:bidi="he-IL"/>
         </w:rPr>
-        <w:t xml:space="preserve">    </w:t>
-      </w:r>
-      <w:proofErr w:type="spellStart"/>
-      <w:r>
-        <w:rPr>
-          <w:rFonts w:ascii="Courier New" w:hAnsi="Courier New" w:cs="Courier New"/>
-          <w:sz w:val="20"/>
-          <w:szCs w:val="20"/>
-          <w:lang w:bidi="he-IL"/>
-        </w:rPr>
-        <w:t>def</w:t>
-      </w:r>
-      <w:proofErr w:type="spellEnd"/>
-      <w:r>
-        <w:rPr>
-          <w:rFonts w:ascii="Courier New" w:hAnsi="Courier New" w:cs="Courier New"/>
-          <w:sz w:val="20"/>
-          <w:szCs w:val="20"/>
-          <w:lang w:bidi="he-IL"/>
-        </w:rPr>
-        <w:t xml:space="preserve"> get(self):</w:t>
+        <w:t>    def get(self):</w:t>
       </w:r>
     </w:p>
     <w:p>
@@ -6180,49 +4793,7 @@
           <w:szCs w:val="20"/>
           <w:lang w:bidi="he-IL"/>
         </w:rPr>
-        <w:t xml:space="preserve">        return </w:t>
-      </w:r>
-      <w:proofErr w:type="spellStart"/>
-      <w:proofErr w:type="gramStart"/>
-      <w:r>
-        <w:rPr>
-          <w:rFonts w:ascii="Courier New" w:hAnsi="Courier New" w:cs="Courier New"/>
-          <w:sz w:val="20"/>
-          <w:szCs w:val="20"/>
-          <w:lang w:bidi="he-IL"/>
-        </w:rPr>
-        <w:t>heapq.heappop</w:t>
-      </w:r>
-      <w:proofErr w:type="spellEnd"/>
-      <w:proofErr w:type="gramEnd"/>
-      <w:r>
-        <w:rPr>
-          <w:rFonts w:ascii="Courier New" w:hAnsi="Courier New" w:cs="Courier New"/>
-          <w:sz w:val="20"/>
-          <w:szCs w:val="20"/>
-          <w:lang w:bidi="he-IL"/>
-        </w:rPr>
-        <w:t>(</w:t>
-      </w:r>
-      <w:proofErr w:type="spellStart"/>
-      <w:r>
-        <w:rPr>
-          <w:rFonts w:ascii="Courier New" w:hAnsi="Courier New" w:cs="Courier New"/>
-          <w:sz w:val="20"/>
-          <w:szCs w:val="20"/>
-          <w:lang w:bidi="he-IL"/>
-        </w:rPr>
-        <w:t>self.elements</w:t>
-      </w:r>
-      <w:proofErr w:type="spellEnd"/>
-      <w:r>
-        <w:rPr>
-          <w:rFonts w:ascii="Courier New" w:hAnsi="Courier New" w:cs="Courier New"/>
-          <w:sz w:val="20"/>
-          <w:szCs w:val="20"/>
-          <w:lang w:bidi="he-IL"/>
-        </w:rPr>
-        <w:t>)[1]</w:t>
+        <w:t>        return heapq.heappop(self.elements)[1]</w:t>
       </w:r>
     </w:p>
     <w:p>
@@ -6285,47 +4856,7 @@
           <w:szCs w:val="20"/>
           <w:lang w:bidi="he-IL"/>
         </w:rPr>
-        <w:t xml:space="preserve">#Replace with better </w:t>
-      </w:r>
-      <w:proofErr w:type="spellStart"/>
-      <w:r>
-        <w:rPr>
-          <w:rFonts w:ascii="Courier New" w:hAnsi="Courier New" w:cs="Courier New"/>
-          <w:sz w:val="20"/>
-          <w:szCs w:val="20"/>
-          <w:lang w:bidi="he-IL"/>
-        </w:rPr>
-        <w:t>admissable</w:t>
-      </w:r>
-      <w:proofErr w:type="spellEnd"/>
-      <w:r>
-        <w:rPr>
-          <w:rFonts w:ascii="Courier New" w:hAnsi="Courier New" w:cs="Courier New"/>
-          <w:sz w:val="20"/>
-          <w:szCs w:val="20"/>
-          <w:lang w:bidi="he-IL"/>
-        </w:rPr>
-        <w:t xml:space="preserve"> heuristic </w:t>
-      </w:r>
-      <w:proofErr w:type="spellStart"/>
-      <w:r>
-        <w:rPr>
-          <w:rFonts w:ascii="Courier New" w:hAnsi="Courier New" w:cs="Courier New"/>
-          <w:sz w:val="20"/>
-          <w:szCs w:val="20"/>
-          <w:lang w:bidi="he-IL"/>
-        </w:rPr>
-        <w:t>fuction</w:t>
-      </w:r>
-      <w:proofErr w:type="spellEnd"/>
-      <w:r>
-        <w:rPr>
-          <w:rFonts w:ascii="Courier New" w:hAnsi="Courier New" w:cs="Courier New"/>
-          <w:sz w:val="20"/>
-          <w:szCs w:val="20"/>
-          <w:lang w:bidi="he-IL"/>
-        </w:rPr>
-        <w:t xml:space="preserve"> for your purpose</w:t>
+        <w:t>#Replace with better admissable heuristic fuction for your purpose</w:t>
       </w:r>
     </w:p>
     <w:p>
@@ -6354,67 +4885,14 @@
           <w:lang w:bidi="he-IL"/>
         </w:rPr>
       </w:pPr>
-      <w:proofErr w:type="spellStart"/>
-      <w:r>
-        <w:rPr>
-          <w:rFonts w:ascii="Courier New" w:hAnsi="Courier New" w:cs="Courier New"/>
-          <w:sz w:val="20"/>
-          <w:szCs w:val="20"/>
-          <w:lang w:bidi="he-IL"/>
-        </w:rPr>
-        <w:t>def</w:t>
-      </w:r>
-      <w:proofErr w:type="spellEnd"/>
-      <w:r>
-        <w:rPr>
-          <w:rFonts w:ascii="Courier New" w:hAnsi="Courier New" w:cs="Courier New"/>
-          <w:sz w:val="20"/>
-          <w:szCs w:val="20"/>
-          <w:lang w:bidi="he-IL"/>
-        </w:rPr>
-        <w:t xml:space="preserve"> </w:t>
-      </w:r>
-      <w:proofErr w:type="spellStart"/>
-      <w:r>
-        <w:rPr>
-          <w:rFonts w:ascii="Courier New" w:hAnsi="Courier New" w:cs="Courier New"/>
-          <w:sz w:val="20"/>
-          <w:szCs w:val="20"/>
-          <w:lang w:bidi="he-IL"/>
-        </w:rPr>
-        <w:t>heurisitc</w:t>
-      </w:r>
-      <w:proofErr w:type="spellEnd"/>
-      <w:r>
-        <w:rPr>
-          <w:rFonts w:ascii="Courier New" w:hAnsi="Courier New" w:cs="Courier New"/>
-          <w:sz w:val="20"/>
-          <w:szCs w:val="20"/>
-          <w:lang w:bidi="he-IL"/>
-        </w:rPr>
-        <w:t>(</w:t>
-      </w:r>
-      <w:proofErr w:type="spellStart"/>
-      <w:proofErr w:type="gramStart"/>
-      <w:r>
-        <w:rPr>
-          <w:rFonts w:ascii="Courier New" w:hAnsi="Courier New" w:cs="Courier New"/>
-          <w:sz w:val="20"/>
-          <w:szCs w:val="20"/>
-          <w:lang w:bidi="he-IL"/>
-        </w:rPr>
-        <w:t>x,y</w:t>
-      </w:r>
-      <w:proofErr w:type="spellEnd"/>
-      <w:proofErr w:type="gramEnd"/>
-      <w:r>
-        <w:rPr>
-          <w:rFonts w:ascii="Courier New" w:hAnsi="Courier New" w:cs="Courier New"/>
-          <w:sz w:val="20"/>
-          <w:szCs w:val="20"/>
-          <w:lang w:bidi="he-IL"/>
-        </w:rPr>
-        <w:t>):</w:t>
+      <w:r>
+        <w:rPr>
+          <w:rFonts w:ascii="Courier New" w:hAnsi="Courier New" w:cs="Courier New"/>
+          <w:sz w:val="20"/>
+          <w:szCs w:val="20"/>
+          <w:lang w:bidi="he-IL"/>
+        </w:rPr>
+        <w:t>def heurisitc(x,y):</w:t>
       </w:r>
     </w:p>
     <w:p>
@@ -6450,7 +4928,7 @@
           <w:szCs w:val="20"/>
           <w:lang w:bidi="he-IL"/>
         </w:rPr>
-        <w:t xml:space="preserve">    return 1</w:t>
+        <w:t>    return 1</w:t>
       </w:r>
     </w:p>
     <w:p>
@@ -6506,65 +4984,14 @@
           <w:lang w:bidi="he-IL"/>
         </w:rPr>
       </w:pPr>
-      <w:proofErr w:type="spellStart"/>
-      <w:r>
-        <w:rPr>
-          <w:rFonts w:ascii="Courier New" w:hAnsi="Courier New" w:cs="Courier New"/>
-          <w:sz w:val="20"/>
-          <w:szCs w:val="20"/>
-          <w:lang w:bidi="he-IL"/>
-        </w:rPr>
-        <w:t>def</w:t>
-      </w:r>
-      <w:proofErr w:type="spellEnd"/>
-      <w:r>
-        <w:rPr>
-          <w:rFonts w:ascii="Courier New" w:hAnsi="Courier New" w:cs="Courier New"/>
-          <w:sz w:val="20"/>
-          <w:szCs w:val="20"/>
-          <w:lang w:bidi="he-IL"/>
-        </w:rPr>
-        <w:t xml:space="preserve"> </w:t>
-      </w:r>
-      <w:proofErr w:type="spellStart"/>
-      <w:r>
-        <w:rPr>
-          <w:rFonts w:ascii="Courier New" w:hAnsi="Courier New" w:cs="Courier New"/>
-          <w:sz w:val="20"/>
-          <w:szCs w:val="20"/>
-          <w:lang w:bidi="he-IL"/>
-        </w:rPr>
-        <w:t>a_</w:t>
-      </w:r>
-      <w:proofErr w:type="gramStart"/>
-      <w:r>
-        <w:rPr>
-          <w:rFonts w:ascii="Courier New" w:hAnsi="Courier New" w:cs="Courier New"/>
-          <w:sz w:val="20"/>
-          <w:szCs w:val="20"/>
-          <w:lang w:bidi="he-IL"/>
-        </w:rPr>
-        <w:t>star</w:t>
-      </w:r>
-      <w:proofErr w:type="spellEnd"/>
-      <w:r>
-        <w:rPr>
-          <w:rFonts w:ascii="Courier New" w:hAnsi="Courier New" w:cs="Courier New"/>
-          <w:sz w:val="20"/>
-          <w:szCs w:val="20"/>
-          <w:lang w:bidi="he-IL"/>
-        </w:rPr>
-        <w:t>(</w:t>
-      </w:r>
-      <w:proofErr w:type="gramEnd"/>
-      <w:r>
-        <w:rPr>
-          <w:rFonts w:ascii="Courier New" w:hAnsi="Courier New" w:cs="Courier New"/>
-          <w:sz w:val="20"/>
-          <w:szCs w:val="20"/>
-          <w:lang w:bidi="he-IL"/>
-        </w:rPr>
-        <w:t>graph, start, goal):</w:t>
+      <w:r>
+        <w:rPr>
+          <w:rFonts w:ascii="Courier New" w:hAnsi="Courier New" w:cs="Courier New"/>
+          <w:sz w:val="20"/>
+          <w:szCs w:val="20"/>
+          <w:lang w:bidi="he-IL"/>
+        </w:rPr>
+        <w:t>def a_star(graph, start, goal):</w:t>
       </w:r>
     </w:p>
     <w:p>
@@ -6600,38 +5027,7 @@
           <w:szCs w:val="20"/>
           <w:lang w:bidi="he-IL"/>
         </w:rPr>
-        <w:t xml:space="preserve">    discovered = </w:t>
-      </w:r>
-      <w:proofErr w:type="spellStart"/>
-      <w:proofErr w:type="gramStart"/>
-      <w:r>
-        <w:rPr>
-          <w:rFonts w:ascii="Courier New" w:hAnsi="Courier New" w:cs="Courier New"/>
-          <w:sz w:val="20"/>
-          <w:szCs w:val="20"/>
-          <w:lang w:bidi="he-IL"/>
-        </w:rPr>
-        <w:t>PQueue</w:t>
-      </w:r>
-      <w:proofErr w:type="spellEnd"/>
-      <w:r>
-        <w:rPr>
-          <w:rFonts w:ascii="Courier New" w:hAnsi="Courier New" w:cs="Courier New"/>
-          <w:sz w:val="20"/>
-          <w:szCs w:val="20"/>
-          <w:lang w:bidi="he-IL"/>
-        </w:rPr>
-        <w:t>(</w:t>
-      </w:r>
-      <w:proofErr w:type="gramEnd"/>
-      <w:r>
-        <w:rPr>
-          <w:rFonts w:ascii="Courier New" w:hAnsi="Courier New" w:cs="Courier New"/>
-          <w:sz w:val="20"/>
-          <w:szCs w:val="20"/>
-          <w:lang w:bidi="he-IL"/>
-        </w:rPr>
-        <w:t>)</w:t>
+        <w:t>    discovered = PQueue()</w:t>
       </w:r>
     </w:p>
     <w:p>
@@ -6667,27 +5063,7 @@
           <w:szCs w:val="20"/>
           <w:lang w:bidi="he-IL"/>
         </w:rPr>
-        <w:t xml:space="preserve">    </w:t>
-      </w:r>
-      <w:proofErr w:type="spellStart"/>
-      <w:r>
-        <w:rPr>
-          <w:rFonts w:ascii="Courier New" w:hAnsi="Courier New" w:cs="Courier New"/>
-          <w:sz w:val="20"/>
-          <w:szCs w:val="20"/>
-          <w:lang w:bidi="he-IL"/>
-        </w:rPr>
-        <w:t>discovered.put</w:t>
-      </w:r>
-      <w:proofErr w:type="spellEnd"/>
-      <w:r>
-        <w:rPr>
-          <w:rFonts w:ascii="Courier New" w:hAnsi="Courier New" w:cs="Courier New"/>
-          <w:sz w:val="20"/>
-          <w:szCs w:val="20"/>
-          <w:lang w:bidi="he-IL"/>
-        </w:rPr>
-        <w:t>(start,0)</w:t>
+        <w:t>    discovered.put(start,0)</w:t>
       </w:r>
     </w:p>
     <w:p>
@@ -6723,7 +5099,7 @@
           <w:szCs w:val="20"/>
           <w:lang w:bidi="he-IL"/>
         </w:rPr>
-        <w:t xml:space="preserve">    parent = {}</w:t>
+        <w:t>    parent = {}</w:t>
       </w:r>
     </w:p>
     <w:p>
@@ -6759,7 +5135,7 @@
           <w:szCs w:val="20"/>
           <w:lang w:bidi="he-IL"/>
         </w:rPr>
-        <w:t xml:space="preserve">    cost = {}</w:t>
+        <w:t>    cost = {}</w:t>
       </w:r>
     </w:p>
     <w:p>
@@ -6795,7 +5171,7 @@
           <w:szCs w:val="20"/>
           <w:lang w:bidi="he-IL"/>
         </w:rPr>
-        <w:t xml:space="preserve">    </w:t>
+        <w:t>    </w:t>
       </w:r>
     </w:p>
     <w:p>
@@ -6831,7 +5207,7 @@
           <w:szCs w:val="20"/>
           <w:lang w:bidi="he-IL"/>
         </w:rPr>
-        <w:t xml:space="preserve">    parent[start] = None</w:t>
+        <w:t>    parent[start] = None</w:t>
       </w:r>
     </w:p>
     <w:p>
@@ -6867,7 +5243,7 @@
           <w:szCs w:val="20"/>
           <w:lang w:bidi="he-IL"/>
         </w:rPr>
-        <w:t xml:space="preserve">    cost[start] = 0</w:t>
+        <w:t>    cost[start] = 0</w:t>
       </w:r>
     </w:p>
     <w:p>
@@ -6903,7 +5279,7 @@
           <w:szCs w:val="20"/>
           <w:lang w:bidi="he-IL"/>
         </w:rPr>
-        <w:t xml:space="preserve">    </w:t>
+        <w:t>    </w:t>
       </w:r>
     </w:p>
     <w:p>
@@ -6939,47 +5315,7 @@
           <w:szCs w:val="20"/>
           <w:lang w:bidi="he-IL"/>
         </w:rPr>
-        <w:t xml:space="preserve">    while not </w:t>
-      </w:r>
-      <w:proofErr w:type="spellStart"/>
-      <w:r>
-        <w:rPr>
-          <w:rFonts w:ascii="Courier New" w:hAnsi="Courier New" w:cs="Courier New"/>
-          <w:sz w:val="20"/>
-          <w:szCs w:val="20"/>
-          <w:lang w:bidi="he-IL"/>
-        </w:rPr>
-        <w:t>discovered.is_</w:t>
-      </w:r>
-      <w:proofErr w:type="gramStart"/>
-      <w:r>
-        <w:rPr>
-          <w:rFonts w:ascii="Courier New" w:hAnsi="Courier New" w:cs="Courier New"/>
-          <w:sz w:val="20"/>
-          <w:szCs w:val="20"/>
-          <w:lang w:bidi="he-IL"/>
-        </w:rPr>
-        <w:t>empty</w:t>
-      </w:r>
-      <w:proofErr w:type="spellEnd"/>
-      <w:r>
-        <w:rPr>
-          <w:rFonts w:ascii="Courier New" w:hAnsi="Courier New" w:cs="Courier New"/>
-          <w:sz w:val="20"/>
-          <w:szCs w:val="20"/>
-          <w:lang w:bidi="he-IL"/>
-        </w:rPr>
-        <w:t>(</w:t>
-      </w:r>
-      <w:proofErr w:type="gramEnd"/>
-      <w:r>
-        <w:rPr>
-          <w:rFonts w:ascii="Courier New" w:hAnsi="Courier New" w:cs="Courier New"/>
-          <w:sz w:val="20"/>
-          <w:szCs w:val="20"/>
-          <w:lang w:bidi="he-IL"/>
-        </w:rPr>
-        <w:t>):</w:t>
+        <w:t>    while not discovered.is_empty():</w:t>
       </w:r>
     </w:p>
     <w:p>
@@ -7015,38 +5351,7 @@
           <w:szCs w:val="20"/>
           <w:lang w:bidi="he-IL"/>
         </w:rPr>
-        <w:t xml:space="preserve">        current = </w:t>
-      </w:r>
-      <w:proofErr w:type="spellStart"/>
-      <w:proofErr w:type="gramStart"/>
-      <w:r>
-        <w:rPr>
-          <w:rFonts w:ascii="Courier New" w:hAnsi="Courier New" w:cs="Courier New"/>
-          <w:sz w:val="20"/>
-          <w:szCs w:val="20"/>
-          <w:lang w:bidi="he-IL"/>
-        </w:rPr>
-        <w:t>discovered.get</w:t>
-      </w:r>
-      <w:proofErr w:type="spellEnd"/>
-      <w:r>
-        <w:rPr>
-          <w:rFonts w:ascii="Courier New" w:hAnsi="Courier New" w:cs="Courier New"/>
-          <w:sz w:val="20"/>
-          <w:szCs w:val="20"/>
-          <w:lang w:bidi="he-IL"/>
-        </w:rPr>
-        <w:t>(</w:t>
-      </w:r>
-      <w:proofErr w:type="gramEnd"/>
-      <w:r>
-        <w:rPr>
-          <w:rFonts w:ascii="Courier New" w:hAnsi="Courier New" w:cs="Courier New"/>
-          <w:sz w:val="20"/>
-          <w:szCs w:val="20"/>
-          <w:lang w:bidi="he-IL"/>
-        </w:rPr>
-        <w:t>)</w:t>
+        <w:t>        current = discovered.get()</w:t>
       </w:r>
     </w:p>
     <w:p>
@@ -7082,7 +5387,7 @@
           <w:szCs w:val="20"/>
           <w:lang w:bidi="he-IL"/>
         </w:rPr>
-        <w:t xml:space="preserve">        if current == goal:</w:t>
+        <w:t>        if current == goal:</w:t>
       </w:r>
     </w:p>
     <w:p>
@@ -7118,7 +5423,7 @@
           <w:szCs w:val="20"/>
           <w:lang w:bidi="he-IL"/>
         </w:rPr>
-        <w:t xml:space="preserve">            break</w:t>
+        <w:t>            break</w:t>
       </w:r>
     </w:p>
     <w:p>
@@ -7154,7 +5459,7 @@
           <w:szCs w:val="20"/>
           <w:lang w:bidi="he-IL"/>
         </w:rPr>
-        <w:t xml:space="preserve">            </w:t>
+        <w:t>            </w:t>
       </w:r>
     </w:p>
     <w:p>
@@ -7190,29 +5495,7 @@
           <w:szCs w:val="20"/>
           <w:lang w:bidi="he-IL"/>
         </w:rPr>
-        <w:t xml:space="preserve">        for next in </w:t>
-      </w:r>
-      <w:proofErr w:type="spellStart"/>
-      <w:proofErr w:type="gramStart"/>
-      <w:r>
-        <w:rPr>
-          <w:rFonts w:ascii="Courier New" w:hAnsi="Courier New" w:cs="Courier New"/>
-          <w:sz w:val="20"/>
-          <w:szCs w:val="20"/>
-          <w:lang w:bidi="he-IL"/>
-        </w:rPr>
-        <w:t>graph.neighbors</w:t>
-      </w:r>
-      <w:proofErr w:type="spellEnd"/>
-      <w:proofErr w:type="gramEnd"/>
-      <w:r>
-        <w:rPr>
-          <w:rFonts w:ascii="Courier New" w:hAnsi="Courier New" w:cs="Courier New"/>
-          <w:sz w:val="20"/>
-          <w:szCs w:val="20"/>
-          <w:lang w:bidi="he-IL"/>
-        </w:rPr>
-        <w:t>(current):</w:t>
+        <w:t>        for next in graph.neighbors(current):</w:t>
       </w:r>
     </w:p>
     <w:p>
@@ -7249,49 +5532,7 @@
           <w:lang w:bidi="he-IL"/>
         </w:rPr>
         <w:lastRenderedPageBreak/>
-        <w:t xml:space="preserve">            </w:t>
-      </w:r>
-      <w:proofErr w:type="spellStart"/>
-      <w:r>
-        <w:rPr>
-          <w:rFonts w:ascii="Courier New" w:hAnsi="Courier New" w:cs="Courier New"/>
-          <w:sz w:val="20"/>
-          <w:szCs w:val="20"/>
-          <w:lang w:bidi="he-IL"/>
-        </w:rPr>
-        <w:t>new_cost</w:t>
-      </w:r>
-      <w:proofErr w:type="spellEnd"/>
-      <w:r>
-        <w:rPr>
-          <w:rFonts w:ascii="Courier New" w:hAnsi="Courier New" w:cs="Courier New"/>
-          <w:sz w:val="20"/>
-          <w:szCs w:val="20"/>
-          <w:lang w:bidi="he-IL"/>
-        </w:rPr>
-        <w:t xml:space="preserve"> = cost[current] + </w:t>
-      </w:r>
-      <w:proofErr w:type="spellStart"/>
-      <w:proofErr w:type="gramStart"/>
-      <w:r>
-        <w:rPr>
-          <w:rFonts w:ascii="Courier New" w:hAnsi="Courier New" w:cs="Courier New"/>
-          <w:sz w:val="20"/>
-          <w:szCs w:val="20"/>
-          <w:lang w:bidi="he-IL"/>
-        </w:rPr>
-        <w:t>graph.cost</w:t>
-      </w:r>
-      <w:proofErr w:type="spellEnd"/>
-      <w:proofErr w:type="gramEnd"/>
-      <w:r>
-        <w:rPr>
-          <w:rFonts w:ascii="Courier New" w:hAnsi="Courier New" w:cs="Courier New"/>
-          <w:sz w:val="20"/>
-          <w:szCs w:val="20"/>
-          <w:lang w:bidi="he-IL"/>
-        </w:rPr>
-        <w:t>(current, next)</w:t>
+        <w:t>            new_cost = cost[current] + graph.cost(current, next)</w:t>
       </w:r>
     </w:p>
     <w:p>
@@ -7327,27 +5568,7 @@
           <w:szCs w:val="20"/>
           <w:lang w:bidi="he-IL"/>
         </w:rPr>
-        <w:t xml:space="preserve">             if next not in cost or </w:t>
-      </w:r>
-      <w:proofErr w:type="spellStart"/>
-      <w:r>
-        <w:rPr>
-          <w:rFonts w:ascii="Courier New" w:hAnsi="Courier New" w:cs="Courier New"/>
-          <w:sz w:val="20"/>
-          <w:szCs w:val="20"/>
-          <w:lang w:bidi="he-IL"/>
-        </w:rPr>
-        <w:t>new_cost</w:t>
-      </w:r>
-      <w:proofErr w:type="spellEnd"/>
-      <w:r>
-        <w:rPr>
-          <w:rFonts w:ascii="Courier New" w:hAnsi="Courier New" w:cs="Courier New"/>
-          <w:sz w:val="20"/>
-          <w:szCs w:val="20"/>
-          <w:lang w:bidi="he-IL"/>
-        </w:rPr>
-        <w:t xml:space="preserve"> &lt; cost[next]:</w:t>
+        <w:t>             if next not in cost or new_cost &lt; cost[next]:</w:t>
       </w:r>
     </w:p>
     <w:p>
@@ -7383,19 +5604,8 @@
           <w:szCs w:val="20"/>
           <w:lang w:bidi="he-IL"/>
         </w:rPr>
-        <w:t xml:space="preserve">                    cost[next] = </w:t>
-      </w:r>
-      <w:proofErr w:type="spellStart"/>
-      <w:r>
-        <w:rPr>
-          <w:rFonts w:ascii="Courier New" w:hAnsi="Courier New" w:cs="Courier New"/>
-          <w:sz w:val="20"/>
-          <w:szCs w:val="20"/>
-          <w:lang w:bidi="he-IL"/>
-        </w:rPr>
-        <w:t>new_cost</w:t>
-      </w:r>
-      <w:proofErr w:type="spellEnd"/>
+        <w:t>                    cost[next] = new_cost</w:t>
+      </w:r>
     </w:p>
     <w:p>
       <w:pPr>
@@ -7430,47 +5640,7 @@
           <w:szCs w:val="20"/>
           <w:lang w:bidi="he-IL"/>
         </w:rPr>
-        <w:t xml:space="preserve">                    priority = </w:t>
-      </w:r>
-      <w:proofErr w:type="spellStart"/>
-      <w:r>
-        <w:rPr>
-          <w:rFonts w:ascii="Courier New" w:hAnsi="Courier New" w:cs="Courier New"/>
-          <w:sz w:val="20"/>
-          <w:szCs w:val="20"/>
-          <w:lang w:bidi="he-IL"/>
-        </w:rPr>
-        <w:t>new_cost</w:t>
-      </w:r>
-      <w:proofErr w:type="spellEnd"/>
-      <w:r>
-        <w:rPr>
-          <w:rFonts w:ascii="Courier New" w:hAnsi="Courier New" w:cs="Courier New"/>
-          <w:sz w:val="20"/>
-          <w:szCs w:val="20"/>
-          <w:lang w:bidi="he-IL"/>
-        </w:rPr>
-        <w:t xml:space="preserve"> + </w:t>
-      </w:r>
-      <w:proofErr w:type="gramStart"/>
-      <w:r>
-        <w:rPr>
-          <w:rFonts w:ascii="Courier New" w:hAnsi="Courier New" w:cs="Courier New"/>
-          <w:sz w:val="20"/>
-          <w:szCs w:val="20"/>
-          <w:lang w:bidi="he-IL"/>
-        </w:rPr>
-        <w:t>heuristic(</w:t>
-      </w:r>
-      <w:proofErr w:type="gramEnd"/>
-      <w:r>
-        <w:rPr>
-          <w:rFonts w:ascii="Courier New" w:hAnsi="Courier New" w:cs="Courier New"/>
-          <w:sz w:val="20"/>
-          <w:szCs w:val="20"/>
-          <w:lang w:bidi="he-IL"/>
-        </w:rPr>
-        <w:t>goal, next)</w:t>
+        <w:t>                    priority = new_cost + heuristic(goal, next)</w:t>
       </w:r>
     </w:p>
     <w:p>
@@ -7506,38 +5676,7 @@
           <w:szCs w:val="20"/>
           <w:lang w:bidi="he-IL"/>
         </w:rPr>
-        <w:t xml:space="preserve">                    </w:t>
-      </w:r>
-      <w:proofErr w:type="spellStart"/>
-      <w:proofErr w:type="gramStart"/>
-      <w:r>
-        <w:rPr>
-          <w:rFonts w:ascii="Courier New" w:hAnsi="Courier New" w:cs="Courier New"/>
-          <w:sz w:val="20"/>
-          <w:szCs w:val="20"/>
-          <w:lang w:bidi="he-IL"/>
-        </w:rPr>
-        <w:t>discovered.put</w:t>
-      </w:r>
-      <w:proofErr w:type="spellEnd"/>
-      <w:r>
-        <w:rPr>
-          <w:rFonts w:ascii="Courier New" w:hAnsi="Courier New" w:cs="Courier New"/>
-          <w:sz w:val="20"/>
-          <w:szCs w:val="20"/>
-          <w:lang w:bidi="he-IL"/>
-        </w:rPr>
-        <w:t>(</w:t>
-      </w:r>
-      <w:proofErr w:type="gramEnd"/>
-      <w:r>
-        <w:rPr>
-          <w:rFonts w:ascii="Courier New" w:hAnsi="Courier New" w:cs="Courier New"/>
-          <w:sz w:val="20"/>
-          <w:szCs w:val="20"/>
-          <w:lang w:bidi="he-IL"/>
-        </w:rPr>
-        <w:t>next, priority)</w:t>
+        <w:t>                    discovered.put(next, priority)</w:t>
       </w:r>
     </w:p>
     <w:p>
@@ -7573,7 +5712,7 @@
           <w:szCs w:val="20"/>
           <w:lang w:bidi="he-IL"/>
         </w:rPr>
-        <w:t xml:space="preserve">                    parent[next] = current</w:t>
+        <w:t>                    parent[next] = current</w:t>
       </w:r>
     </w:p>
     <w:p>
@@ -7609,7 +5748,7 @@
           <w:szCs w:val="20"/>
           <w:lang w:bidi="he-IL"/>
         </w:rPr>
-        <w:t xml:space="preserve">        </w:t>
+        <w:t>        </w:t>
       </w:r>
     </w:p>
     <w:p>
@@ -7645,8 +5784,10 @@
           <w:szCs w:val="20"/>
           <w:lang w:bidi="he-IL"/>
         </w:rPr>
-        <w:t xml:space="preserve">        return patent, cost</w:t>
-      </w:r>
+        <w:t>        return patent, cost</w:t>
+      </w:r>
+      <w:bookmarkStart w:id="0" w:name="_GoBack"/>
+      <w:bookmarkEnd w:id="0"/>
     </w:p>
     <w:sectPr>
       <w:pgSz w:w="12240" w:h="15840"/>

</xml_diff>